<commit_message>
Output correctur & lib folder
</commit_message>
<xml_diff>
--- a/doc/SnapAutomationTool-ActiveCluster-3rdSite-Backup (English).docx
+++ b/doc/SnapAutomationTool-ActiveCluster-3rdSite-Backup (English).docx
@@ -187,7 +187,7 @@
                     </a:prstGeom>
                     <a:extLst>
                       <a:ext uri="{FAA26D3D-D897-4be2-8F04-BA451C77F1D7}">
-                        <ma14:placeholderFlag xmlns="" xmlns:mo="http://schemas.microsoft.com/office/mac/office/2008/main" xmlns:mv="urn:schemas-microsoft-com:mac:vml" xmlns:o="urn:schemas-microsoft-com:office:office" xmlns:v="urn:schemas-microsoft-com:vml" xmlns:w10="urn:schemas-microsoft-com:office:word" xmlns:w="http://schemas.openxmlformats.org/wordprocessingml/2006/main" xmlns:ma14="http://schemas.microsoft.com/office/mac/drawingml/2011/main"/>
+                        <ma14:placeholderFlag xmlns:ma14="http://schemas.microsoft.com/office/mac/drawingml/2011/main" xmlns:w="http://schemas.openxmlformats.org/wordprocessingml/2006/main" xmlns:w10="urn:schemas-microsoft-com:office:word" xmlns:v="urn:schemas-microsoft-com:vml" xmlns:o="urn:schemas-microsoft-com:office:office" xmlns:mv="urn:schemas-microsoft-com:mac:vml" xmlns:mo="http://schemas.microsoft.com/office/mac/office/2008/main" xmlns=""/>
                       </a:ext>
                     </a:extLst>
                   </pic:spPr>
@@ -2253,13 +2253,7 @@
         <w:rPr>
           <w:lang w:val="en-US"/>
         </w:rPr>
-        <w:t>Windows 8 Pro, Enterprise</w:t>
-      </w:r>
-      <w:r>
-        <w:rPr>
-          <w:lang w:val="en-US"/>
-        </w:rPr>
-        <w:t xml:space="preserve"> 64 bit</w:t>
+        <w:t>Windows Server 2012</w:t>
       </w:r>
     </w:p>
     <w:p>
@@ -2277,13 +2271,7 @@
         <w:rPr>
           <w:lang w:val="en-US"/>
         </w:rPr>
-        <w:t>Windows 8.1 Pro, Enterprise</w:t>
-      </w:r>
-      <w:r>
-        <w:rPr>
-          <w:lang w:val="en-US"/>
-        </w:rPr>
-        <w:t xml:space="preserve"> 64 bit</w:t>
+        <w:t>Windows Server 2012 R2</w:t>
       </w:r>
     </w:p>
     <w:p>
@@ -2301,14 +2289,16 @@
         <w:rPr>
           <w:lang w:val="en-US"/>
         </w:rPr>
-        <w:t>Windows 10 Pro, Enterprise</w:t>
-      </w:r>
-      <w:r>
-        <w:rPr>
-          <w:lang w:val="en-US"/>
-        </w:rPr>
-        <w:t xml:space="preserve"> 64 bit</w:t>
-      </w:r>
+        <w:t>Windows Server 2016</w:t>
+      </w:r>
+    </w:p>
+    <w:p>
+      <w:pPr>
+        <w:ind w:left="360"/>
+        <w:rPr>
+          <w:lang w:val="en-US"/>
+        </w:rPr>
+      </w:pPr>
     </w:p>
     <w:p>
       <w:pPr>
@@ -2325,7 +2315,7 @@
         <w:rPr>
           <w:lang w:val="en-US"/>
         </w:rPr>
-        <w:t>Windows Server 2012</w:t>
+        <w:t>Windows Management Framework 5.0</w:t>
       </w:r>
     </w:p>
     <w:p>
@@ -2343,7 +2333,7 @@
         <w:rPr>
           <w:lang w:val="en-US"/>
         </w:rPr>
-        <w:t>Windows Server 2012 R2</w:t>
+        <w:t>Windows Management Framework 5.1</w:t>
       </w:r>
     </w:p>
     <w:p>
@@ -2361,7 +2351,13 @@
         <w:rPr>
           <w:lang w:val="en-US"/>
         </w:rPr>
-        <w:t>Windows Server 2016</w:t>
+        <w:t xml:space="preserve">Windows Management </w:t>
+      </w:r>
+      <w:r>
+        <w:rPr>
+          <w:lang w:val="en-US"/>
+        </w:rPr>
+        <w:t>Framework 6.0</w:t>
       </w:r>
     </w:p>
     <w:p>
@@ -2380,14 +2376,20 @@
           <w:numId w:val="2"/>
         </w:numPr>
         <w:rPr>
-          <w:lang w:val="en-US"/>
-        </w:rPr>
-      </w:pPr>
-      <w:r>
-        <w:rPr>
-          <w:lang w:val="en-US"/>
-        </w:rPr>
-        <w:t>Windows Management Framework 3.0</w:t>
+          <w:rFonts w:ascii="Segoe UI" w:hAnsi="Segoe UI" w:cs="Segoe UI"/>
+          <w:color w:val="24292E"/>
+          <w:shd w:val="clear" w:color="auto" w:fill="FFFFFF"/>
+          <w:lang w:val="en-US"/>
+        </w:rPr>
+      </w:pPr>
+      <w:r>
+        <w:rPr>
+          <w:rFonts w:ascii="Segoe UI" w:hAnsi="Segoe UI" w:cs="Segoe UI"/>
+          <w:color w:val="24292E"/>
+          <w:shd w:val="clear" w:color="auto" w:fill="FFFFFF"/>
+          <w:lang w:val="en-US"/>
+        </w:rPr>
+        <w:t>.NET Framework 4.5</w:t>
       </w:r>
     </w:p>
     <w:p>
@@ -2403,9 +2405,12 @@
       </w:pPr>
       <w:r>
         <w:rPr>
-          <w:lang w:val="en-US"/>
-        </w:rPr>
-        <w:t>Windows Management Framework 4.0</w:t>
+          <w:rFonts w:ascii="Segoe UI" w:hAnsi="Segoe UI" w:cs="Segoe UI"/>
+          <w:color w:val="24292E"/>
+          <w:shd w:val="clear" w:color="auto" w:fill="FFFFFF"/>
+          <w:lang w:val="en-US"/>
+        </w:rPr>
+        <w:t>.NET Framework 4.6</w:t>
       </w:r>
     </w:p>
     <w:p>
@@ -2421,10 +2426,21 @@
       </w:pPr>
       <w:r>
         <w:rPr>
-          <w:lang w:val="en-US"/>
-        </w:rPr>
-        <w:t>Windows Management Framework 5.0</w:t>
-      </w:r>
+          <w:rFonts w:ascii="Segoe UI" w:hAnsi="Segoe UI" w:cs="Segoe UI"/>
+          <w:color w:val="24292E"/>
+          <w:shd w:val="clear" w:color="auto" w:fill="FFFFFF"/>
+          <w:lang w:val="en-US"/>
+        </w:rPr>
+        <w:t>.NET Framework 4.7</w:t>
+      </w:r>
+    </w:p>
+    <w:p>
+      <w:pPr>
+        <w:ind w:left="360"/>
+        <w:rPr>
+          <w:lang w:val="en-US"/>
+        </w:rPr>
+      </w:pPr>
     </w:p>
     <w:p>
       <w:pPr>
@@ -2441,16 +2457,22 @@
         <w:rPr>
           <w:lang w:val="en-US"/>
         </w:rPr>
-        <w:t>Windows Management Framework 5.1</w:t>
-      </w:r>
-    </w:p>
-    <w:p>
-      <w:pPr>
-        <w:ind w:left="360"/>
-        <w:rPr>
-          <w:lang w:val="en-US"/>
-        </w:rPr>
-      </w:pPr>
+        <w:t xml:space="preserve">VMware vSphere </w:t>
+      </w:r>
+      <w:proofErr w:type="spellStart"/>
+      <w:r>
+        <w:rPr>
+          <w:lang w:val="en-US"/>
+        </w:rPr>
+        <w:t>PowerCLI</w:t>
+      </w:r>
+      <w:proofErr w:type="spellEnd"/>
+      <w:r>
+        <w:rPr>
+          <w:lang w:val="en-US"/>
+        </w:rPr>
+        <w:t xml:space="preserve"> 6.0 </w:t>
+      </w:r>
     </w:p>
     <w:p>
       <w:pPr>
@@ -2460,20 +2482,28 @@
           <w:numId w:val="2"/>
         </w:numPr>
         <w:rPr>
-          <w:rFonts w:ascii="Segoe UI" w:hAnsi="Segoe UI" w:cs="Segoe UI"/>
-          <w:color w:val="24292E"/>
-          <w:shd w:val="clear" w:color="auto" w:fill="FFFFFF"/>
-          <w:lang w:val="en-US"/>
-        </w:rPr>
-      </w:pPr>
-      <w:r>
-        <w:rPr>
-          <w:rFonts w:ascii="Segoe UI" w:hAnsi="Segoe UI" w:cs="Segoe UI"/>
-          <w:color w:val="24292E"/>
-          <w:shd w:val="clear" w:color="auto" w:fill="FFFFFF"/>
-          <w:lang w:val="en-US"/>
-        </w:rPr>
-        <w:t>.NET Framework 4.5</w:t>
+          <w:lang w:val="en-US"/>
+        </w:rPr>
+      </w:pPr>
+      <w:r>
+        <w:rPr>
+          <w:lang w:val="en-US"/>
+        </w:rPr>
+        <w:t xml:space="preserve">VMware vSphere </w:t>
+      </w:r>
+      <w:proofErr w:type="spellStart"/>
+      <w:r>
+        <w:rPr>
+          <w:lang w:val="en-US"/>
+        </w:rPr>
+        <w:t>PowerCLI</w:t>
+      </w:r>
+      <w:proofErr w:type="spellEnd"/>
+      <w:r>
+        <w:rPr>
+          <w:lang w:val="en-US"/>
+        </w:rPr>
+        <w:t xml:space="preserve"> 6.3</w:t>
       </w:r>
     </w:p>
     <w:p>
@@ -2489,13 +2519,32 @@
       </w:pPr>
       <w:r>
         <w:rPr>
-          <w:rFonts w:ascii="Segoe UI" w:hAnsi="Segoe UI" w:cs="Segoe UI"/>
-          <w:color w:val="24292E"/>
-          <w:shd w:val="clear" w:color="auto" w:fill="FFFFFF"/>
-          <w:lang w:val="en-US"/>
-        </w:rPr>
-        <w:t>.NET Framework 4.6</w:t>
-      </w:r>
+          <w:lang w:val="en-US"/>
+        </w:rPr>
+        <w:t xml:space="preserve">VMware </w:t>
+      </w:r>
+      <w:proofErr w:type="spellStart"/>
+      <w:r>
+        <w:rPr>
+          <w:lang w:val="en-US"/>
+        </w:rPr>
+        <w:t>PowerCLI</w:t>
+      </w:r>
+      <w:proofErr w:type="spellEnd"/>
+      <w:r>
+        <w:rPr>
+          <w:lang w:val="en-US"/>
+        </w:rPr>
+        <w:t xml:space="preserve"> 6.5</w:t>
+      </w:r>
+    </w:p>
+    <w:p>
+      <w:pPr>
+        <w:ind w:left="360"/>
+        <w:rPr>
+          <w:lang w:val="en-US"/>
+        </w:rPr>
+      </w:pPr>
     </w:p>
     <w:p>
       <w:pPr>
@@ -2508,139 +2557,6 @@
           <w:lang w:val="en-US"/>
         </w:rPr>
       </w:pPr>
-      <w:r>
-        <w:rPr>
-          <w:rFonts w:ascii="Segoe UI" w:hAnsi="Segoe UI" w:cs="Segoe UI"/>
-          <w:color w:val="24292E"/>
-          <w:shd w:val="clear" w:color="auto" w:fill="FFFFFF"/>
-          <w:lang w:val="en-US"/>
-        </w:rPr>
-        <w:t>.NET Framework 4.7</w:t>
-      </w:r>
-    </w:p>
-    <w:p>
-      <w:pPr>
-        <w:ind w:left="360"/>
-        <w:rPr>
-          <w:lang w:val="en-US"/>
-        </w:rPr>
-      </w:pPr>
-    </w:p>
-    <w:p>
-      <w:pPr>
-        <w:pStyle w:val="ListParagraph"/>
-        <w:numPr>
-          <w:ilvl w:val="0"/>
-          <w:numId w:val="2"/>
-        </w:numPr>
-        <w:rPr>
-          <w:lang w:val="en-US"/>
-        </w:rPr>
-      </w:pPr>
-      <w:r>
-        <w:rPr>
-          <w:lang w:val="en-US"/>
-        </w:rPr>
-        <w:t xml:space="preserve">VMware vSphere </w:t>
-      </w:r>
-      <w:proofErr w:type="spellStart"/>
-      <w:r>
-        <w:rPr>
-          <w:lang w:val="en-US"/>
-        </w:rPr>
-        <w:t>PowerCLI</w:t>
-      </w:r>
-      <w:proofErr w:type="spellEnd"/>
-      <w:r>
-        <w:rPr>
-          <w:lang w:val="en-US"/>
-        </w:rPr>
-        <w:t xml:space="preserve"> 6.0 </w:t>
-      </w:r>
-    </w:p>
-    <w:p>
-      <w:pPr>
-        <w:pStyle w:val="ListParagraph"/>
-        <w:numPr>
-          <w:ilvl w:val="0"/>
-          <w:numId w:val="2"/>
-        </w:numPr>
-        <w:rPr>
-          <w:lang w:val="en-US"/>
-        </w:rPr>
-      </w:pPr>
-      <w:r>
-        <w:rPr>
-          <w:lang w:val="en-US"/>
-        </w:rPr>
-        <w:t xml:space="preserve">VMware vSphere </w:t>
-      </w:r>
-      <w:proofErr w:type="spellStart"/>
-      <w:r>
-        <w:rPr>
-          <w:lang w:val="en-US"/>
-        </w:rPr>
-        <w:t>PowerCLI</w:t>
-      </w:r>
-      <w:proofErr w:type="spellEnd"/>
-      <w:r>
-        <w:rPr>
-          <w:lang w:val="en-US"/>
-        </w:rPr>
-        <w:t xml:space="preserve"> 6.3</w:t>
-      </w:r>
-    </w:p>
-    <w:p>
-      <w:pPr>
-        <w:pStyle w:val="ListParagraph"/>
-        <w:numPr>
-          <w:ilvl w:val="0"/>
-          <w:numId w:val="2"/>
-        </w:numPr>
-        <w:rPr>
-          <w:lang w:val="en-US"/>
-        </w:rPr>
-      </w:pPr>
-      <w:r>
-        <w:rPr>
-          <w:lang w:val="en-US"/>
-        </w:rPr>
-        <w:t xml:space="preserve">VMware </w:t>
-      </w:r>
-      <w:proofErr w:type="spellStart"/>
-      <w:r>
-        <w:rPr>
-          <w:lang w:val="en-US"/>
-        </w:rPr>
-        <w:t>PowerCLI</w:t>
-      </w:r>
-      <w:proofErr w:type="spellEnd"/>
-      <w:r>
-        <w:rPr>
-          <w:lang w:val="en-US"/>
-        </w:rPr>
-        <w:t xml:space="preserve"> 6.5</w:t>
-      </w:r>
-    </w:p>
-    <w:p>
-      <w:pPr>
-        <w:ind w:left="360"/>
-        <w:rPr>
-          <w:lang w:val="en-US"/>
-        </w:rPr>
-      </w:pPr>
-    </w:p>
-    <w:p>
-      <w:pPr>
-        <w:pStyle w:val="ListParagraph"/>
-        <w:numPr>
-          <w:ilvl w:val="0"/>
-          <w:numId w:val="2"/>
-        </w:numPr>
-        <w:rPr>
-          <w:lang w:val="en-US"/>
-        </w:rPr>
-      </w:pPr>
       <w:proofErr w:type="spellStart"/>
       <w:r>
         <w:rPr>
@@ -2741,14 +2657,23 @@
           <w:rFonts w:ascii="Consolas" w:hAnsi="Consolas"/>
           <w:lang w:val="en-US"/>
         </w:rPr>
-        <w:t xml:space="preserve">   704</w:t>
-      </w:r>
-      <w:r>
+        <w:t xml:space="preserve">       doc</w:t>
+      </w:r>
+    </w:p>
+    <w:p>
+      <w:pPr>
+        <w:ind w:left="708"/>
         <w:rPr>
           <w:rFonts w:ascii="Consolas" w:hAnsi="Consolas"/>
           <w:lang w:val="en-US"/>
         </w:rPr>
-        <w:t xml:space="preserve"> config.xml</w:t>
+      </w:pPr>
+      <w:r>
+        <w:rPr>
+          <w:rFonts w:ascii="Consolas" w:hAnsi="Consolas"/>
+          <w:lang w:val="en-US"/>
+        </w:rPr>
+        <w:t xml:space="preserve">       templates</w:t>
       </w:r>
     </w:p>
     <w:p>
@@ -2764,21 +2689,23 @@
           <w:rFonts w:ascii="Consolas" w:hAnsi="Consolas"/>
           <w:lang w:val="en-US"/>
         </w:rPr>
-        <w:t xml:space="preserve">  1</w:t>
-      </w:r>
-      <w:r>
+        <w:t xml:space="preserve">  2355 BusinessLogicFunctions.psm1</w:t>
+      </w:r>
+    </w:p>
+    <w:p>
+      <w:pPr>
+        <w:ind w:left="708"/>
         <w:rPr>
           <w:rFonts w:ascii="Consolas" w:hAnsi="Consolas"/>
           <w:lang w:val="en-US"/>
         </w:rPr>
-        <w:t>449</w:t>
-      </w:r>
+      </w:pPr>
       <w:r>
         <w:rPr>
           <w:rFonts w:ascii="Consolas" w:hAnsi="Consolas"/>
           <w:lang w:val="en-US"/>
         </w:rPr>
-        <w:t xml:space="preserve"> encryptAES.ps1</w:t>
+        <w:t xml:space="preserve">  7890 ClassDefinitionandFunctions.psd1</w:t>
       </w:r>
     </w:p>
     <w:p>
@@ -2794,37 +2721,39 @@
           <w:rFonts w:ascii="Consolas" w:hAnsi="Consolas"/>
           <w:lang w:val="en-US"/>
         </w:rPr>
-        <w:t xml:space="preserve">  </w:t>
-      </w:r>
-      <w:r>
+        <w:t xml:space="preserve">  2579 ClassDefinitionandFunctions.psm1</w:t>
+      </w:r>
+    </w:p>
+    <w:p>
+      <w:pPr>
+        <w:ind w:left="708"/>
         <w:rPr>
           <w:rFonts w:ascii="Consolas" w:hAnsi="Consolas"/>
           <w:lang w:val="en-US"/>
         </w:rPr>
-        <w:t>3918</w:t>
-      </w:r>
+      </w:pPr>
       <w:r>
         <w:rPr>
           <w:rFonts w:ascii="Consolas" w:hAnsi="Consolas"/>
           <w:lang w:val="en-US"/>
         </w:rPr>
-        <w:t xml:space="preserve"> </w:t>
-      </w:r>
-      <w:proofErr w:type="gramStart"/>
-      <w:r>
+        <w:t xml:space="preserve">   676 config.xml</w:t>
+      </w:r>
+    </w:p>
+    <w:p>
+      <w:pPr>
+        <w:ind w:left="708"/>
         <w:rPr>
           <w:rFonts w:ascii="Consolas" w:hAnsi="Consolas"/>
           <w:lang w:val="en-US"/>
         </w:rPr>
-        <w:t>functions.psm</w:t>
-      </w:r>
-      <w:proofErr w:type="gramEnd"/>
+      </w:pPr>
       <w:r>
         <w:rPr>
           <w:rFonts w:ascii="Consolas" w:hAnsi="Consolas"/>
           <w:lang w:val="en-US"/>
         </w:rPr>
-        <w:t>1</w:t>
+        <w:t xml:space="preserve">  1572 EncryptCredential.ps1</w:t>
       </w:r>
     </w:p>
     <w:p>
@@ -2840,14 +2769,80 @@
           <w:rFonts w:ascii="Consolas" w:hAnsi="Consolas"/>
           <w:lang w:val="en-US"/>
         </w:rPr>
-        <w:t xml:space="preserve"> 23236</w:t>
-      </w:r>
+        <w:t xml:space="preserve">  1302 </w:t>
+      </w:r>
+      <w:proofErr w:type="spellStart"/>
       <w:r>
         <w:rPr>
           <w:rFonts w:ascii="Consolas" w:hAnsi="Consolas"/>
           <w:lang w:val="en-US"/>
         </w:rPr>
-        <w:t xml:space="preserve"> podbackup.ps1</w:t>
+        <w:t>ErrorCodes.json</w:t>
+      </w:r>
+      <w:proofErr w:type="spellEnd"/>
+    </w:p>
+    <w:p>
+      <w:pPr>
+        <w:ind w:left="708"/>
+        <w:rPr>
+          <w:rFonts w:ascii="Consolas" w:hAnsi="Consolas"/>
+          <w:lang w:val="en-US"/>
+        </w:rPr>
+      </w:pPr>
+      <w:r>
+        <w:rPr>
+          <w:rFonts w:ascii="Consolas" w:hAnsi="Consolas"/>
+          <w:lang w:val="en-US"/>
+        </w:rPr>
+        <w:t xml:space="preserve">  7976 GaborFunctions.psd1</w:t>
+      </w:r>
+    </w:p>
+    <w:p>
+      <w:pPr>
+        <w:ind w:left="708"/>
+        <w:rPr>
+          <w:rFonts w:ascii="Consolas" w:hAnsi="Consolas"/>
+          <w:lang w:val="en-US"/>
+        </w:rPr>
+      </w:pPr>
+      <w:r>
+        <w:rPr>
+          <w:rFonts w:ascii="Consolas" w:hAnsi="Consolas"/>
+          <w:lang w:val="en-US"/>
+        </w:rPr>
+        <w:t xml:space="preserve">  7671 GaborFunctions.psm1</w:t>
+      </w:r>
+    </w:p>
+    <w:p>
+      <w:pPr>
+        <w:ind w:left="708"/>
+        <w:rPr>
+          <w:rFonts w:ascii="Consolas" w:hAnsi="Consolas"/>
+          <w:lang w:val="en-US"/>
+        </w:rPr>
+      </w:pPr>
+      <w:r>
+        <w:rPr>
+          <w:rFonts w:ascii="Consolas" w:hAnsi="Consolas"/>
+          <w:lang w:val="en-US"/>
+        </w:rPr>
+        <w:t xml:space="preserve"> 25405 podbackup.ps1</w:t>
+      </w:r>
+    </w:p>
+    <w:p>
+      <w:pPr>
+        <w:ind w:left="708"/>
+        <w:rPr>
+          <w:rFonts w:ascii="Consolas" w:hAnsi="Consolas"/>
+          <w:lang w:val="en-US"/>
+        </w:rPr>
+      </w:pPr>
+      <w:r>
+        <w:rPr>
+          <w:rFonts w:ascii="Consolas" w:hAnsi="Consolas"/>
+          <w:lang w:val="en-US"/>
+        </w:rPr>
+        <w:t xml:space="preserve">  1252 README.md</w:t>
       </w:r>
     </w:p>
     <w:p>
@@ -3046,6 +3041,185 @@
           <w:rFonts w:ascii="Consolas" w:hAnsi="Consolas" w:cstheme="minorHAnsi"/>
           <w:lang w:val="en-US"/>
         </w:rPr>
+        <w:t>&lt;SourceArray</w:t>
+      </w:r>
+      <w:r>
+        <w:rPr>
+          <w:rFonts w:ascii="Consolas" w:hAnsi="Consolas" w:cstheme="minorHAnsi"/>
+          <w:lang w:val="en-US"/>
+        </w:rPr>
+        <w:t>1</w:t>
+      </w:r>
+      <w:r>
+        <w:rPr>
+          <w:rFonts w:ascii="Consolas" w:hAnsi="Consolas" w:cstheme="minorHAnsi"/>
+          <w:lang w:val="en-US"/>
+        </w:rPr>
+        <w:t>&gt;&lt;/SourceArray</w:t>
+      </w:r>
+      <w:r>
+        <w:rPr>
+          <w:rFonts w:ascii="Consolas" w:hAnsi="Consolas" w:cstheme="minorHAnsi"/>
+          <w:lang w:val="en-US"/>
+        </w:rPr>
+        <w:t>1</w:t>
+      </w:r>
+      <w:r>
+        <w:rPr>
+          <w:rFonts w:ascii="Consolas" w:hAnsi="Consolas" w:cstheme="minorHAnsi"/>
+          <w:lang w:val="en-US"/>
+        </w:rPr>
+        <w:t>&gt;</w:t>
+      </w:r>
+      <w:r>
+        <w:rPr>
+          <w:rFonts w:cstheme="minorHAnsi"/>
+          <w:lang w:val="en-US"/>
+        </w:rPr>
+        <w:t xml:space="preserve"> - </w:t>
+      </w:r>
+      <w:r>
+        <w:rPr>
+          <w:rFonts w:cstheme="minorHAnsi"/>
+          <w:lang w:val="en-US"/>
+        </w:rPr>
+        <w:t>One</w:t>
+      </w:r>
+      <w:r>
+        <w:rPr>
+          <w:rFonts w:cstheme="minorHAnsi"/>
+          <w:lang w:val="en-US"/>
+        </w:rPr>
+        <w:t xml:space="preserve"> member of ActiveCluster. Domain name or IP </w:t>
+      </w:r>
+      <w:r>
+        <w:rPr>
+          <w:rFonts w:cstheme="minorHAnsi"/>
+          <w:lang w:val="en-US"/>
+        </w:rPr>
+        <w:t>a</w:t>
+      </w:r>
+      <w:r>
+        <w:rPr>
+          <w:rFonts w:cstheme="minorHAnsi"/>
+          <w:lang w:val="en-US"/>
+        </w:rPr>
+        <w:t>ddress</w:t>
+      </w:r>
+      <w:r>
+        <w:rPr>
+          <w:rFonts w:cstheme="minorHAnsi"/>
+          <w:lang w:val="en-US"/>
+        </w:rPr>
+        <w:t>.</w:t>
+      </w:r>
+    </w:p>
+    <w:p>
+      <w:pPr>
+        <w:ind w:left="708"/>
+        <w:rPr>
+          <w:rFonts w:cstheme="minorHAnsi"/>
+          <w:lang w:val="en-US"/>
+        </w:rPr>
+      </w:pPr>
+      <w:r>
+        <w:rPr>
+          <w:rFonts w:ascii="Consolas" w:hAnsi="Consolas" w:cstheme="minorHAnsi"/>
+          <w:lang w:val="en-US"/>
+        </w:rPr>
+        <w:t>&lt;SourceArray</w:t>
+      </w:r>
+      <w:r>
+        <w:rPr>
+          <w:rFonts w:ascii="Consolas" w:hAnsi="Consolas" w:cstheme="minorHAnsi"/>
+          <w:lang w:val="en-US"/>
+        </w:rPr>
+        <w:t>2</w:t>
+      </w:r>
+      <w:r>
+        <w:rPr>
+          <w:rFonts w:ascii="Consolas" w:hAnsi="Consolas" w:cstheme="minorHAnsi"/>
+          <w:lang w:val="en-US"/>
+        </w:rPr>
+        <w:t>&gt;&lt;/SourceArray</w:t>
+      </w:r>
+      <w:r>
+        <w:rPr>
+          <w:rFonts w:ascii="Consolas" w:hAnsi="Consolas" w:cstheme="minorHAnsi"/>
+          <w:lang w:val="en-US"/>
+        </w:rPr>
+        <w:t>2</w:t>
+      </w:r>
+      <w:r>
+        <w:rPr>
+          <w:rFonts w:ascii="Consolas" w:hAnsi="Consolas" w:cstheme="minorHAnsi"/>
+          <w:lang w:val="en-US"/>
+        </w:rPr>
+        <w:t>&gt;</w:t>
+      </w:r>
+      <w:r>
+        <w:rPr>
+          <w:rFonts w:cstheme="minorHAnsi"/>
+          <w:lang w:val="en-US"/>
+        </w:rPr>
+        <w:t xml:space="preserve"> - </w:t>
+      </w:r>
+      <w:r>
+        <w:rPr>
+          <w:rFonts w:cstheme="minorHAnsi"/>
+          <w:lang w:val="en-US"/>
+        </w:rPr>
+        <w:t>A</w:t>
+      </w:r>
+      <w:r>
+        <w:rPr>
+          <w:rFonts w:cstheme="minorHAnsi"/>
+          <w:lang w:val="en-US"/>
+        </w:rPr>
+        <w:t>nother</w:t>
+      </w:r>
+      <w:r>
+        <w:rPr>
+          <w:rFonts w:cstheme="minorHAnsi"/>
+          <w:lang w:val="en-US"/>
+        </w:rPr>
+        <w:t xml:space="preserve"> member of ActiveCluster. Domain name or IP </w:t>
+      </w:r>
+      <w:r>
+        <w:rPr>
+          <w:rFonts w:cstheme="minorHAnsi"/>
+          <w:lang w:val="en-US"/>
+        </w:rPr>
+        <w:t>a</w:t>
+      </w:r>
+      <w:r>
+        <w:rPr>
+          <w:rFonts w:cstheme="minorHAnsi"/>
+          <w:lang w:val="en-US"/>
+        </w:rPr>
+        <w:t>ddress</w:t>
+      </w:r>
+      <w:r>
+        <w:rPr>
+          <w:rFonts w:cstheme="minorHAnsi"/>
+          <w:lang w:val="en-US"/>
+        </w:rPr>
+        <w:t>.</w:t>
+      </w:r>
+    </w:p>
+    <w:p>
+      <w:pPr>
+        <w:ind w:left="708"/>
+        <w:rPr>
+          <w:rFonts w:cstheme="minorHAnsi"/>
+          <w:lang w:val="en-US"/>
+        </w:rPr>
+      </w:pPr>
+      <w:r>
+        <w:rPr>
+          <w:rFonts w:ascii="Consolas" w:hAnsi="Consolas" w:cstheme="minorHAnsi"/>
+          <w:lang w:val="en-US"/>
+        </w:rPr>
         <w:t>&lt;</w:t>
       </w:r>
       <w:proofErr w:type="spellStart"/>
@@ -3054,7 +3228,7 @@
           <w:rFonts w:ascii="Consolas" w:hAnsi="Consolas" w:cstheme="minorHAnsi"/>
           <w:lang w:val="en-US"/>
         </w:rPr>
-        <w:t>SourceArray</w:t>
+        <w:t>TargetArray</w:t>
       </w:r>
       <w:proofErr w:type="spellEnd"/>
       <w:r>
@@ -3070,7 +3244,7 @@
           <w:rFonts w:ascii="Consolas" w:hAnsi="Consolas" w:cstheme="minorHAnsi"/>
           <w:lang w:val="en-US"/>
         </w:rPr>
-        <w:t>SourceArray</w:t>
+        <w:t>TargetArray</w:t>
       </w:r>
       <w:proofErr w:type="spellEnd"/>
       <w:r>
@@ -3092,28 +3266,7 @@
           <w:rFonts w:cstheme="minorHAnsi"/>
           <w:lang w:val="en-US"/>
         </w:rPr>
-        <w:t xml:space="preserve">A member of ActiveCluster. Domain name or IP </w:t>
-      </w:r>
-      <w:r>
-        <w:rPr>
-          <w:rFonts w:cstheme="minorHAnsi"/>
-          <w:lang w:val="en-US"/>
-        </w:rPr>
-        <w:t>a</w:t>
-      </w:r>
-      <w:r>
-        <w:rPr>
-          <w:rFonts w:cstheme="minorHAnsi"/>
-          <w:lang w:val="en-US"/>
-        </w:rPr>
-        <w:t>ddress</w:t>
-      </w:r>
-      <w:r>
-        <w:rPr>
-          <w:rFonts w:cstheme="minorHAnsi"/>
-          <w:lang w:val="en-US"/>
-        </w:rPr>
-        <w:t>.</w:t>
+        <w:t>The destination array. Domain name or IP address</w:t>
       </w:r>
     </w:p>
     <w:p>
@@ -3129,6 +3282,94 @@
           <w:rFonts w:ascii="Consolas" w:hAnsi="Consolas" w:cstheme="minorHAnsi"/>
           <w:lang w:val="en-US"/>
         </w:rPr>
+        <w:t>&lt;User&gt;</w:t>
+      </w:r>
+      <w:r>
+        <w:rPr>
+          <w:rFonts w:ascii="Consolas" w:hAnsi="Consolas" w:cstheme="minorHAnsi"/>
+          <w:lang w:val="en-US"/>
+        </w:rPr>
+        <w:t>pureuser</w:t>
+      </w:r>
+      <w:r>
+        <w:rPr>
+          <w:rFonts w:ascii="Consolas" w:hAnsi="Consolas" w:cstheme="minorHAnsi"/>
+          <w:lang w:val="en-US"/>
+        </w:rPr>
+        <w:t>&lt;/User&gt;</w:t>
+      </w:r>
+      <w:r>
+        <w:rPr>
+          <w:rFonts w:cstheme="minorHAnsi"/>
+          <w:lang w:val="en-US"/>
+        </w:rPr>
+        <w:t xml:space="preserve"> - </w:t>
+      </w:r>
+      <w:r>
+        <w:rPr>
+          <w:rFonts w:cstheme="minorHAnsi"/>
+          <w:lang w:val="en-US"/>
+        </w:rPr>
+        <w:t>Username</w:t>
+      </w:r>
+      <w:r>
+        <w:rPr>
+          <w:rFonts w:cstheme="minorHAnsi"/>
+          <w:lang w:val="en-US"/>
+        </w:rPr>
+        <w:t xml:space="preserve">. </w:t>
+      </w:r>
+      <w:r>
+        <w:rPr>
+          <w:rFonts w:cstheme="minorHAnsi"/>
+          <w:lang w:val="en-US"/>
+        </w:rPr>
+        <w:t xml:space="preserve">This </w:t>
+      </w:r>
+      <w:r>
+        <w:rPr>
+          <w:rFonts w:cstheme="minorHAnsi"/>
+          <w:lang w:val="en-US"/>
+        </w:rPr>
+        <w:t>element</w:t>
+      </w:r>
+      <w:r>
+        <w:rPr>
+          <w:rFonts w:cstheme="minorHAnsi"/>
+          <w:lang w:val="en-US"/>
+        </w:rPr>
+        <w:t xml:space="preserve"> is available in the section FlashArray and </w:t>
+      </w:r>
+      <w:proofErr w:type="spellStart"/>
+      <w:r>
+        <w:rPr>
+          <w:rFonts w:cstheme="minorHAnsi"/>
+          <w:lang w:val="en-US"/>
+        </w:rPr>
+        <w:t>vmware</w:t>
+      </w:r>
+      <w:proofErr w:type="spellEnd"/>
+      <w:r>
+        <w:rPr>
+          <w:rFonts w:cstheme="minorHAnsi"/>
+          <w:lang w:val="en-US"/>
+        </w:rPr>
+        <w:t xml:space="preserve"> as well.</w:t>
+      </w:r>
+    </w:p>
+    <w:p>
+      <w:pPr>
+        <w:ind w:left="708"/>
+        <w:rPr>
+          <w:rFonts w:cstheme="minorHAnsi"/>
+          <w:lang w:val="en-US"/>
+        </w:rPr>
+      </w:pPr>
+      <w:r>
+        <w:rPr>
+          <w:rFonts w:ascii="Consolas" w:hAnsi="Consolas" w:cstheme="minorHAnsi"/>
+          <w:lang w:val="en-US"/>
+        </w:rPr>
         <w:t>&lt;</w:t>
       </w:r>
       <w:proofErr w:type="spellStart"/>
@@ -3137,7 +3378,7 @@
           <w:rFonts w:ascii="Consolas" w:hAnsi="Consolas" w:cstheme="minorHAnsi"/>
           <w:lang w:val="en-US"/>
         </w:rPr>
-        <w:t>TargetArray</w:t>
+        <w:t>SecureFile</w:t>
       </w:r>
       <w:proofErr w:type="spellEnd"/>
       <w:r>
@@ -3145,159 +3386,21 @@
           <w:rFonts w:ascii="Consolas" w:hAnsi="Consolas" w:cstheme="minorHAnsi"/>
           <w:lang w:val="en-US"/>
         </w:rPr>
-        <w:t>&gt;&lt;/</w:t>
-      </w:r>
-      <w:proofErr w:type="spellStart"/>
+        <w:t>&gt;Sec</w:t>
+      </w:r>
       <w:r>
         <w:rPr>
           <w:rFonts w:ascii="Consolas" w:hAnsi="Consolas" w:cstheme="minorHAnsi"/>
           <w:lang w:val="en-US"/>
         </w:rPr>
-        <w:t>TargetArray</w:t>
-      </w:r>
-      <w:proofErr w:type="spellEnd"/>
+        <w:t>Cred</w:t>
+      </w:r>
       <w:r>
         <w:rPr>
           <w:rFonts w:ascii="Consolas" w:hAnsi="Consolas" w:cstheme="minorHAnsi"/>
           <w:lang w:val="en-US"/>
         </w:rPr>
-        <w:t>&gt;</w:t>
-      </w:r>
-      <w:r>
-        <w:rPr>
-          <w:rFonts w:cstheme="minorHAnsi"/>
-          <w:lang w:val="en-US"/>
-        </w:rPr>
-        <w:t xml:space="preserve"> - </w:t>
-      </w:r>
-      <w:r>
-        <w:rPr>
-          <w:rFonts w:cstheme="minorHAnsi"/>
-          <w:lang w:val="en-US"/>
-        </w:rPr>
-        <w:t>The destination array. Domain name or IP address</w:t>
-      </w:r>
-    </w:p>
-    <w:p>
-      <w:pPr>
-        <w:ind w:left="708"/>
-        <w:rPr>
-          <w:rFonts w:cstheme="minorHAnsi"/>
-          <w:lang w:val="en-US"/>
-        </w:rPr>
-      </w:pPr>
-      <w:r>
-        <w:rPr>
-          <w:rFonts w:ascii="Consolas" w:hAnsi="Consolas" w:cstheme="minorHAnsi"/>
-          <w:lang w:val="en-US"/>
-        </w:rPr>
-        <w:t>&lt;User&gt;</w:t>
-      </w:r>
-      <w:r>
-        <w:rPr>
-          <w:rFonts w:ascii="Consolas" w:hAnsi="Consolas" w:cstheme="minorHAnsi"/>
-          <w:lang w:val="en-US"/>
-        </w:rPr>
-        <w:t>pureuser</w:t>
-      </w:r>
-      <w:r>
-        <w:rPr>
-          <w:rFonts w:ascii="Consolas" w:hAnsi="Consolas" w:cstheme="minorHAnsi"/>
-          <w:lang w:val="en-US"/>
-        </w:rPr>
-        <w:t>&lt;/User&gt;</w:t>
-      </w:r>
-      <w:r>
-        <w:rPr>
-          <w:rFonts w:cstheme="minorHAnsi"/>
-          <w:lang w:val="en-US"/>
-        </w:rPr>
-        <w:t xml:space="preserve"> - </w:t>
-      </w:r>
-      <w:r>
-        <w:rPr>
-          <w:rFonts w:cstheme="minorHAnsi"/>
-          <w:lang w:val="en-US"/>
-        </w:rPr>
-        <w:t>Username</w:t>
-      </w:r>
-      <w:r>
-        <w:rPr>
-          <w:rFonts w:cstheme="minorHAnsi"/>
-          <w:lang w:val="en-US"/>
-        </w:rPr>
-        <w:t xml:space="preserve">. </w:t>
-      </w:r>
-      <w:r>
-        <w:rPr>
-          <w:rFonts w:cstheme="minorHAnsi"/>
-          <w:lang w:val="en-US"/>
-        </w:rPr>
-        <w:t xml:space="preserve">This </w:t>
-      </w:r>
-      <w:r>
-        <w:rPr>
-          <w:rFonts w:cstheme="minorHAnsi"/>
-          <w:lang w:val="en-US"/>
-        </w:rPr>
-        <w:t>element</w:t>
-      </w:r>
-      <w:bookmarkStart w:id="4" w:name="_GoBack"/>
-      <w:bookmarkEnd w:id="4"/>
-      <w:r>
-        <w:rPr>
-          <w:rFonts w:cstheme="minorHAnsi"/>
-          <w:lang w:val="en-US"/>
-        </w:rPr>
-        <w:t xml:space="preserve"> is available in the section FlashArray and </w:t>
-      </w:r>
-      <w:proofErr w:type="spellStart"/>
-      <w:r>
-        <w:rPr>
-          <w:rFonts w:cstheme="minorHAnsi"/>
-          <w:lang w:val="en-US"/>
-        </w:rPr>
-        <w:t>vmware</w:t>
-      </w:r>
-      <w:proofErr w:type="spellEnd"/>
-      <w:r>
-        <w:rPr>
-          <w:rFonts w:cstheme="minorHAnsi"/>
-          <w:lang w:val="en-US"/>
-        </w:rPr>
-        <w:t xml:space="preserve"> as well.</w:t>
-      </w:r>
-    </w:p>
-    <w:p>
-      <w:pPr>
-        <w:ind w:left="708"/>
-        <w:rPr>
-          <w:rFonts w:cstheme="minorHAnsi"/>
-          <w:lang w:val="en-US"/>
-        </w:rPr>
-      </w:pPr>
-      <w:r>
-        <w:rPr>
-          <w:rFonts w:ascii="Consolas" w:hAnsi="Consolas" w:cstheme="minorHAnsi"/>
-          <w:lang w:val="en-US"/>
-        </w:rPr>
-        <w:t>&lt;</w:t>
-      </w:r>
-      <w:proofErr w:type="spellStart"/>
-      <w:r>
-        <w:rPr>
-          <w:rFonts w:ascii="Consolas" w:hAnsi="Consolas" w:cstheme="minorHAnsi"/>
-          <w:lang w:val="en-US"/>
-        </w:rPr>
-        <w:t>SecureFile</w:t>
-      </w:r>
-      <w:proofErr w:type="spellEnd"/>
-      <w:r>
-        <w:rPr>
-          <w:rFonts w:ascii="Consolas" w:hAnsi="Consolas" w:cstheme="minorHAnsi"/>
-          <w:lang w:val="en-US"/>
-        </w:rPr>
-        <w:t>&gt;SecFileFA.txt&lt;/</w:t>
+        <w:t>FA.txt&lt;/</w:t>
       </w:r>
       <w:proofErr w:type="spellStart"/>
       <w:r>
@@ -3517,6 +3620,7 @@
           <w:rFonts w:ascii="Consolas" w:hAnsi="Consolas" w:cstheme="minorHAnsi"/>
           <w:lang w:val="en-US"/>
         </w:rPr>
+        <w:lastRenderedPageBreak/>
         <w:t>&lt;</w:t>
       </w:r>
       <w:proofErr w:type="spellStart"/>
@@ -3903,7 +4007,21 @@
           <w:rFonts w:ascii="Consolas" w:hAnsi="Consolas" w:cstheme="minorHAnsi"/>
           <w:lang w:val="en-US"/>
         </w:rPr>
-        <w:t>&gt;SecFileVC.txt&lt;/</w:t>
+        <w:t>&gt;Sec</w:t>
+      </w:r>
+      <w:r>
+        <w:rPr>
+          <w:rFonts w:ascii="Consolas" w:hAnsi="Consolas" w:cstheme="minorHAnsi"/>
+          <w:lang w:val="en-US"/>
+        </w:rPr>
+        <w:t>Cred</w:t>
+      </w:r>
+      <w:r>
+        <w:rPr>
+          <w:rFonts w:ascii="Consolas" w:hAnsi="Consolas" w:cstheme="minorHAnsi"/>
+          <w:lang w:val="en-US"/>
+        </w:rPr>
+        <w:t>VC.txt&lt;/</w:t>
       </w:r>
       <w:proofErr w:type="spellStart"/>
       <w:r>
@@ -4015,877 +4133,929 @@
           <w:b/>
           <w:lang w:val="en-US"/>
         </w:rPr>
+        <w:t>&lt;Datastores&gt;</w:t>
+      </w:r>
+      <w:r>
+        <w:rPr>
+          <w:rFonts w:cstheme="minorHAnsi"/>
+          <w:lang w:val="en-US"/>
+        </w:rPr>
+        <w:t xml:space="preserve"> - </w:t>
+      </w:r>
+      <w:r>
+        <w:rPr>
+          <w:rFonts w:cstheme="minorHAnsi"/>
+          <w:lang w:val="en-US"/>
+        </w:rPr>
+        <w:t>Under the tag is</w:t>
+      </w:r>
+      <w:r>
+        <w:rPr>
+          <w:rFonts w:cstheme="minorHAnsi"/>
+          <w:lang w:val="en-US"/>
+        </w:rPr>
+        <w:t xml:space="preserve"> it</w:t>
+      </w:r>
+      <w:r>
+        <w:rPr>
+          <w:rFonts w:cstheme="minorHAnsi"/>
+          <w:lang w:val="en-US"/>
+        </w:rPr>
+        <w:t xml:space="preserve"> possible to define the datastores. Several datastores are also possible.</w:t>
+      </w:r>
+    </w:p>
+    <w:p>
+      <w:pPr>
+        <w:ind w:left="708" w:firstLine="708"/>
+        <w:rPr>
+          <w:rFonts w:cstheme="minorHAnsi"/>
+          <w:lang w:val="en-US"/>
+        </w:rPr>
+      </w:pPr>
+      <w:r>
+        <w:rPr>
+          <w:rFonts w:ascii="Consolas" w:hAnsi="Consolas" w:cstheme="minorHAnsi"/>
+          <w:lang w:val="en-US"/>
+        </w:rPr>
+        <w:t>&lt;</w:t>
+      </w:r>
+      <w:proofErr w:type="spellStart"/>
+      <w:r>
+        <w:rPr>
+          <w:rFonts w:ascii="Consolas" w:hAnsi="Consolas" w:cstheme="minorHAnsi"/>
+          <w:lang w:val="en-US"/>
+        </w:rPr>
+        <w:t>DatastoreName</w:t>
+      </w:r>
+      <w:proofErr w:type="spellEnd"/>
+      <w:r>
+        <w:rPr>
+          <w:rFonts w:ascii="Consolas" w:hAnsi="Consolas" w:cstheme="minorHAnsi"/>
+          <w:lang w:val="en-US"/>
+        </w:rPr>
+        <w:t>&gt;&lt;/</w:t>
+      </w:r>
+      <w:proofErr w:type="spellStart"/>
+      <w:r>
+        <w:rPr>
+          <w:rFonts w:ascii="Consolas" w:hAnsi="Consolas" w:cstheme="minorHAnsi"/>
+          <w:lang w:val="en-US"/>
+        </w:rPr>
+        <w:t>DatastoreName</w:t>
+      </w:r>
+      <w:proofErr w:type="spellEnd"/>
+      <w:r>
+        <w:rPr>
+          <w:rFonts w:ascii="Consolas" w:hAnsi="Consolas" w:cstheme="minorHAnsi"/>
+          <w:lang w:val="en-US"/>
+        </w:rPr>
+        <w:t>&gt;</w:t>
+      </w:r>
+      <w:r>
+        <w:rPr>
+          <w:rFonts w:cstheme="minorHAnsi"/>
+          <w:lang w:val="en-US"/>
+        </w:rPr>
+        <w:t xml:space="preserve"> - Name </w:t>
+      </w:r>
+      <w:r>
+        <w:rPr>
+          <w:rFonts w:cstheme="minorHAnsi"/>
+          <w:lang w:val="en-US"/>
+        </w:rPr>
+        <w:t>of datastore</w:t>
+      </w:r>
+      <w:r>
+        <w:rPr>
+          <w:rFonts w:cstheme="minorHAnsi"/>
+          <w:lang w:val="en-US"/>
+        </w:rPr>
+        <w:t>.</w:t>
+      </w:r>
+    </w:p>
+    <w:p>
+      <w:pPr>
+        <w:ind w:left="708"/>
+        <w:rPr>
+          <w:rFonts w:cstheme="minorHAnsi"/>
+          <w:lang w:val="en-US"/>
+        </w:rPr>
+      </w:pPr>
+      <w:r>
+        <w:rPr>
+          <w:rFonts w:cstheme="minorHAnsi"/>
+          <w:lang w:val="en-US"/>
+        </w:rPr>
+        <w:t>&lt;</w:t>
+      </w:r>
+      <w:proofErr w:type="spellStart"/>
+      <w:r>
+        <w:rPr>
+          <w:rFonts w:cstheme="minorHAnsi"/>
+          <w:lang w:val="en-US"/>
+        </w:rPr>
+        <w:t>WaitTaskSeconds</w:t>
+      </w:r>
+      <w:proofErr w:type="spellEnd"/>
+      <w:r>
+        <w:rPr>
+          <w:rFonts w:cstheme="minorHAnsi"/>
+          <w:lang w:val="en-US"/>
+        </w:rPr>
+        <w:t>&gt;10&lt;/</w:t>
+      </w:r>
+      <w:proofErr w:type="spellStart"/>
+      <w:r>
+        <w:rPr>
+          <w:rFonts w:cstheme="minorHAnsi"/>
+          <w:lang w:val="en-US"/>
+        </w:rPr>
+        <w:t>WaitTaskSeconds</w:t>
+      </w:r>
+      <w:proofErr w:type="spellEnd"/>
+      <w:r>
+        <w:rPr>
+          <w:rFonts w:cstheme="minorHAnsi"/>
+          <w:lang w:val="en-US"/>
+        </w:rPr>
+        <w:t>&gt;</w:t>
+      </w:r>
+      <w:r>
+        <w:rPr>
+          <w:rFonts w:cstheme="minorHAnsi"/>
+          <w:lang w:val="en-US"/>
+        </w:rPr>
+        <w:t xml:space="preserve"> - </w:t>
+      </w:r>
+      <w:r>
+        <w:rPr>
+          <w:rFonts w:cstheme="minorHAnsi"/>
+          <w:lang w:val="en-US"/>
+        </w:rPr>
+        <w:t>How many second to wait before verify snapshot creation</w:t>
+      </w:r>
+      <w:r>
+        <w:rPr>
+          <w:rFonts w:cstheme="minorHAnsi"/>
+          <w:lang w:val="en-US"/>
+        </w:rPr>
+        <w:t>.</w:t>
+      </w:r>
+    </w:p>
+    <w:p>
+      <w:pPr>
+        <w:pStyle w:val="Heading2"/>
+        <w:rPr>
+          <w:lang w:val="en-US"/>
+        </w:rPr>
+      </w:pPr>
+      <w:bookmarkStart w:id="4" w:name="_Toc506800384"/>
+      <w:r>
+        <w:rPr>
+          <w:rFonts w:ascii="Consolas" w:hAnsi="Consolas"/>
+          <w:lang w:val="en-US"/>
+        </w:rPr>
+        <w:t>EncryptCredential.ps1</w:t>
+      </w:r>
+      <w:bookmarkEnd w:id="4"/>
+    </w:p>
+    <w:p>
+      <w:pPr>
+        <w:rPr>
+          <w:rFonts w:cstheme="minorHAnsi"/>
+          <w:lang w:val="en-US"/>
+        </w:rPr>
+      </w:pPr>
+      <w:r>
+        <w:rPr>
+          <w:rFonts w:cstheme="minorHAnsi"/>
+          <w:lang w:val="en-US"/>
+        </w:rPr>
+        <w:t xml:space="preserve">This file is used to create the encrypted </w:t>
+      </w:r>
+      <w:r>
+        <w:rPr>
+          <w:rFonts w:cstheme="minorHAnsi"/>
+          <w:lang w:val="en-US"/>
+        </w:rPr>
+        <w:t>credential</w:t>
+      </w:r>
+      <w:r>
+        <w:rPr>
+          <w:rFonts w:cstheme="minorHAnsi"/>
+          <w:lang w:val="en-US"/>
+        </w:rPr>
+        <w:t xml:space="preserve"> file and key file. This is necessary at installation, or at password change.</w:t>
+      </w:r>
+    </w:p>
+    <w:p>
+      <w:pPr>
+        <w:pStyle w:val="Heading3"/>
+        <w:rPr>
+          <w:lang w:val="en-US"/>
+        </w:rPr>
+      </w:pPr>
+      <w:bookmarkStart w:id="5" w:name="_Toc506800385"/>
+      <w:r>
+        <w:rPr>
+          <w:lang w:val="en-US"/>
+        </w:rPr>
+        <w:t>Parameter</w:t>
+      </w:r>
+      <w:bookmarkEnd w:id="5"/>
+    </w:p>
+    <w:p>
+      <w:pPr>
+        <w:ind w:left="720"/>
+        <w:rPr>
+          <w:rFonts w:cstheme="minorHAnsi"/>
+          <w:lang w:val="en-US"/>
+        </w:rPr>
+      </w:pPr>
+      <w:r>
+        <w:rPr>
+          <w:rFonts w:ascii="Consolas" w:hAnsi="Consolas" w:cstheme="minorHAnsi"/>
+          <w:lang w:val="en-US"/>
+        </w:rPr>
+        <w:t>-</w:t>
+      </w:r>
+      <w:proofErr w:type="spellStart"/>
+      <w:r>
+        <w:rPr>
+          <w:rFonts w:ascii="Consolas" w:hAnsi="Consolas" w:cstheme="minorHAnsi"/>
+          <w:lang w:val="en-US"/>
+        </w:rPr>
+        <w:t>KeyFile</w:t>
+      </w:r>
+      <w:proofErr w:type="spellEnd"/>
+      <w:r>
+        <w:rPr>
+          <w:rFonts w:ascii="Consolas" w:hAnsi="Consolas" w:cstheme="minorHAnsi"/>
+          <w:lang w:val="en-US"/>
+        </w:rPr>
+        <w:t xml:space="preserve"> </w:t>
+      </w:r>
+      <w:r>
+        <w:rPr>
+          <w:rFonts w:cstheme="minorHAnsi"/>
+          <w:lang w:val="en-US"/>
+        </w:rPr>
+        <w:t>&lt;</w:t>
+      </w:r>
+      <w:r>
+        <w:rPr>
+          <w:rFonts w:cstheme="minorHAnsi"/>
+          <w:lang w:val="en-US"/>
+        </w:rPr>
+        <w:t>File name</w:t>
+      </w:r>
+      <w:r>
+        <w:rPr>
+          <w:rFonts w:cstheme="minorHAnsi"/>
+          <w:lang w:val="en-US"/>
+        </w:rPr>
+        <w:t xml:space="preserve">&gt;   </w:t>
+      </w:r>
+      <w:r>
+        <w:rPr>
+          <w:rFonts w:cstheme="minorHAnsi"/>
+          <w:lang w:val="en-US"/>
+        </w:rPr>
+        <w:sym w:font="Wingdings" w:char="F0E0"/>
+      </w:r>
+      <w:r>
+        <w:rPr>
+          <w:rFonts w:cstheme="minorHAnsi"/>
+          <w:lang w:val="en-US"/>
+        </w:rPr>
+        <w:t xml:space="preserve"> </w:t>
+      </w:r>
+      <w:r>
+        <w:rPr>
+          <w:rFonts w:cstheme="minorHAnsi"/>
+          <w:lang w:val="en-US"/>
+        </w:rPr>
+        <w:t>Optional</w:t>
+      </w:r>
+      <w:r>
+        <w:rPr>
+          <w:lang w:val="en-US"/>
+        </w:rPr>
+        <w:t xml:space="preserve"> </w:t>
+      </w:r>
+      <w:r>
+        <w:rPr>
+          <w:rFonts w:cstheme="minorHAnsi"/>
+          <w:lang w:val="en-US"/>
+        </w:rPr>
+        <w:t>if the default value is appropriate.</w:t>
+      </w:r>
+      <w:r>
+        <w:rPr>
+          <w:rFonts w:cstheme="minorHAnsi"/>
+          <w:lang w:val="en-US"/>
+        </w:rPr>
+        <w:t xml:space="preserve"> Default</w:t>
+      </w:r>
+      <w:r>
+        <w:rPr>
+          <w:rFonts w:cstheme="minorHAnsi"/>
+          <w:lang w:val="en-US"/>
+        </w:rPr>
+        <w:t xml:space="preserve"> value</w:t>
+      </w:r>
+      <w:r>
+        <w:rPr>
+          <w:rFonts w:cstheme="minorHAnsi"/>
+          <w:lang w:val="en-US"/>
+        </w:rPr>
+        <w:t xml:space="preserve">: </w:t>
+      </w:r>
+      <w:proofErr w:type="spellStart"/>
+      <w:r>
+        <w:rPr>
+          <w:rFonts w:cstheme="minorHAnsi"/>
+          <w:lang w:val="en-US"/>
+        </w:rPr>
+        <w:t>AES.key</w:t>
+      </w:r>
+      <w:proofErr w:type="spellEnd"/>
+    </w:p>
+    <w:p>
+      <w:pPr>
+        <w:ind w:left="720"/>
+        <w:rPr>
+          <w:rFonts w:cstheme="minorHAnsi"/>
+          <w:b/>
+          <w:lang w:val="en-US"/>
+        </w:rPr>
+      </w:pPr>
+      <w:r>
+        <w:rPr>
+          <w:rFonts w:ascii="Consolas" w:hAnsi="Consolas" w:cstheme="minorHAnsi"/>
+          <w:lang w:val="en-US"/>
+        </w:rPr>
+        <w:t>-</w:t>
+      </w:r>
+      <w:proofErr w:type="spellStart"/>
+      <w:r>
+        <w:rPr>
+          <w:rFonts w:ascii="Consolas" w:hAnsi="Consolas" w:cstheme="minorHAnsi"/>
+          <w:lang w:val="en-US"/>
+        </w:rPr>
+        <w:t>NewKeyRequired</w:t>
+      </w:r>
+      <w:proofErr w:type="spellEnd"/>
+      <w:r>
+        <w:rPr>
+          <w:rFonts w:cstheme="minorHAnsi"/>
+          <w:lang w:val="en-US"/>
+        </w:rPr>
+        <w:t xml:space="preserve">   </w:t>
+      </w:r>
+      <w:r>
+        <w:rPr>
+          <w:rFonts w:cstheme="minorHAnsi"/>
+          <w:lang w:val="en-US"/>
+        </w:rPr>
+        <w:sym w:font="Wingdings" w:char="F0E0"/>
+      </w:r>
+      <w:r>
+        <w:rPr>
+          <w:rFonts w:cstheme="minorHAnsi"/>
+          <w:lang w:val="en-US"/>
+        </w:rPr>
+        <w:t xml:space="preserve"> Optional. Switch p</w:t>
+      </w:r>
+      <w:r>
+        <w:rPr>
+          <w:rFonts w:cstheme="minorHAnsi"/>
+          <w:lang w:val="en-US"/>
+        </w:rPr>
+        <w:t xml:space="preserve">arameter. </w:t>
+      </w:r>
+      <w:r>
+        <w:rPr>
+          <w:rFonts w:cstheme="minorHAnsi"/>
+          <w:lang w:val="en-US"/>
+        </w:rPr>
+        <w:t xml:space="preserve">If specified, the </w:t>
+      </w:r>
+      <w:proofErr w:type="spellStart"/>
+      <w:r>
+        <w:rPr>
+          <w:rFonts w:cstheme="minorHAnsi"/>
+          <w:lang w:val="en-US"/>
+        </w:rPr>
+        <w:t>keyfile</w:t>
+      </w:r>
+      <w:proofErr w:type="spellEnd"/>
+      <w:r>
+        <w:rPr>
+          <w:rFonts w:cstheme="minorHAnsi"/>
+          <w:lang w:val="en-US"/>
+        </w:rPr>
+        <w:t xml:space="preserve"> will be regenerated. </w:t>
+      </w:r>
+      <w:r>
+        <w:rPr>
+          <w:rFonts w:cstheme="minorHAnsi"/>
+          <w:b/>
+          <w:lang w:val="en-US"/>
+        </w:rPr>
+        <w:t>Attention! When newly creating the key file, all password files must be regenerated!</w:t>
+      </w:r>
+    </w:p>
+    <w:p>
+      <w:pPr>
+        <w:ind w:left="720"/>
+        <w:rPr>
+          <w:rFonts w:cstheme="minorHAnsi"/>
+          <w:lang w:val="en-US"/>
+        </w:rPr>
+      </w:pPr>
+      <w:r>
+        <w:rPr>
+          <w:rFonts w:ascii="Consolas" w:hAnsi="Consolas" w:cstheme="minorHAnsi"/>
+          <w:lang w:val="en-US"/>
+        </w:rPr>
+        <w:t>-</w:t>
+      </w:r>
+      <w:proofErr w:type="spellStart"/>
+      <w:r>
+        <w:rPr>
+          <w:rFonts w:ascii="Consolas" w:hAnsi="Consolas" w:cstheme="minorHAnsi"/>
+          <w:lang w:val="en-US"/>
+        </w:rPr>
+        <w:t>NewSecure</w:t>
+      </w:r>
+      <w:r>
+        <w:rPr>
+          <w:rFonts w:ascii="Consolas" w:hAnsi="Consolas" w:cstheme="minorHAnsi"/>
+          <w:lang w:val="en-US"/>
+        </w:rPr>
+        <w:t>Password</w:t>
+      </w:r>
+      <w:r>
+        <w:rPr>
+          <w:rFonts w:ascii="Consolas" w:hAnsi="Consolas" w:cstheme="minorHAnsi"/>
+          <w:lang w:val="en-US"/>
+        </w:rPr>
+        <w:t>File</w:t>
+      </w:r>
+      <w:proofErr w:type="spellEnd"/>
+      <w:r>
+        <w:rPr>
+          <w:rFonts w:ascii="Consolas" w:hAnsi="Consolas" w:cstheme="minorHAnsi"/>
+          <w:lang w:val="en-US"/>
+        </w:rPr>
+        <w:t xml:space="preserve"> </w:t>
+      </w:r>
+      <w:r>
+        <w:rPr>
+          <w:rFonts w:cstheme="minorHAnsi"/>
+          <w:lang w:val="en-US"/>
+        </w:rPr>
+        <w:t>&lt;File name&gt;</w:t>
+      </w:r>
+      <w:r>
+        <w:rPr>
+          <w:rFonts w:cstheme="minorHAnsi"/>
+          <w:lang w:val="en-US"/>
+        </w:rPr>
+        <w:t xml:space="preserve">   </w:t>
+      </w:r>
+      <w:r>
+        <w:rPr>
+          <w:rFonts w:cstheme="minorHAnsi"/>
+          <w:lang w:val="en-US"/>
+        </w:rPr>
+        <w:sym w:font="Wingdings" w:char="F0E0"/>
+      </w:r>
+      <w:r>
+        <w:rPr>
+          <w:rFonts w:cstheme="minorHAnsi"/>
+          <w:lang w:val="en-US"/>
+        </w:rPr>
+        <w:t xml:space="preserve"> </w:t>
+      </w:r>
+      <w:r>
+        <w:rPr>
+          <w:rFonts w:cstheme="minorHAnsi"/>
+          <w:lang w:val="en-US"/>
+        </w:rPr>
+        <w:t>Optional</w:t>
+      </w:r>
+      <w:r>
+        <w:rPr>
+          <w:lang w:val="en-US"/>
+        </w:rPr>
+        <w:t xml:space="preserve"> </w:t>
+      </w:r>
+      <w:r>
+        <w:rPr>
+          <w:rFonts w:cstheme="minorHAnsi"/>
+          <w:lang w:val="en-US"/>
+        </w:rPr>
+        <w:t>if the default value is appropriate.</w:t>
+      </w:r>
+      <w:r>
+        <w:rPr>
+          <w:rFonts w:cstheme="minorHAnsi"/>
+          <w:lang w:val="en-US"/>
+        </w:rPr>
+        <w:t xml:space="preserve"> Default</w:t>
+      </w:r>
+      <w:r>
+        <w:rPr>
+          <w:rFonts w:cstheme="minorHAnsi"/>
+          <w:lang w:val="en-US"/>
+        </w:rPr>
+        <w:t xml:space="preserve"> value</w:t>
+      </w:r>
+      <w:r>
+        <w:rPr>
+          <w:rFonts w:cstheme="minorHAnsi"/>
+          <w:lang w:val="en-US"/>
+        </w:rPr>
+        <w:t>:</w:t>
+      </w:r>
+      <w:r>
+        <w:rPr>
+          <w:rFonts w:cstheme="minorHAnsi"/>
+          <w:lang w:val="en-US"/>
+        </w:rPr>
+        <w:t xml:space="preserve"> SecFileFA.txt</w:t>
+      </w:r>
+    </w:p>
+    <w:p>
+      <w:pPr>
+        <w:ind w:left="720"/>
+        <w:rPr>
+          <w:rFonts w:cstheme="minorHAnsi"/>
+          <w:lang w:val="en-US"/>
+        </w:rPr>
+      </w:pPr>
+      <w:r>
+        <w:rPr>
+          <w:rFonts w:ascii="Consolas" w:hAnsi="Consolas" w:cstheme="minorHAnsi"/>
+          <w:lang w:val="en-US"/>
+        </w:rPr>
+        <w:t>-</w:t>
+      </w:r>
+      <w:proofErr w:type="spellStart"/>
+      <w:r>
+        <w:rPr>
+          <w:rFonts w:ascii="Consolas" w:hAnsi="Consolas" w:cstheme="minorHAnsi"/>
+          <w:lang w:val="en-US"/>
+        </w:rPr>
+        <w:t>UserName</w:t>
+      </w:r>
+      <w:proofErr w:type="spellEnd"/>
+      <w:r>
+        <w:rPr>
+          <w:rFonts w:ascii="Consolas" w:hAnsi="Consolas" w:cstheme="minorHAnsi"/>
+          <w:lang w:val="en-US"/>
+        </w:rPr>
+        <w:t xml:space="preserve"> </w:t>
+      </w:r>
+      <w:r>
+        <w:rPr>
+          <w:rFonts w:cstheme="minorHAnsi"/>
+          <w:lang w:val="en-US"/>
+        </w:rPr>
+        <w:t>&lt;</w:t>
+      </w:r>
+      <w:proofErr w:type="spellStart"/>
+      <w:r>
+        <w:rPr>
+          <w:rFonts w:cstheme="minorHAnsi"/>
+          <w:lang w:val="en-US"/>
+        </w:rPr>
+        <w:t>UserName</w:t>
+      </w:r>
+      <w:proofErr w:type="spellEnd"/>
+      <w:r>
+        <w:rPr>
+          <w:rFonts w:cstheme="minorHAnsi"/>
+          <w:lang w:val="en-US"/>
+        </w:rPr>
+        <w:t xml:space="preserve">&gt;   </w:t>
+      </w:r>
+      <w:r>
+        <w:rPr>
+          <w:rFonts w:cstheme="minorHAnsi"/>
+          <w:lang w:val="en-US"/>
+        </w:rPr>
+        <w:sym w:font="Wingdings" w:char="F0E0"/>
+      </w:r>
+      <w:r>
+        <w:rPr>
+          <w:rFonts w:cstheme="minorHAnsi"/>
+          <w:lang w:val="en-US"/>
+        </w:rPr>
+        <w:t xml:space="preserve"> </w:t>
+      </w:r>
+      <w:r>
+        <w:rPr>
+          <w:rFonts w:cstheme="minorHAnsi"/>
+          <w:lang w:val="en-US"/>
+        </w:rPr>
+        <w:t>Mandatory</w:t>
+      </w:r>
+    </w:p>
+    <w:p>
+      <w:pPr>
+        <w:ind w:left="720"/>
+        <w:rPr>
+          <w:rFonts w:cstheme="minorHAnsi"/>
+          <w:lang w:val="en-US"/>
+        </w:rPr>
+      </w:pPr>
+      <w:r>
+        <w:rPr>
+          <w:rFonts w:ascii="Consolas" w:hAnsi="Consolas" w:cstheme="minorHAnsi"/>
+          <w:lang w:val="en-US"/>
+        </w:rPr>
+        <w:t>-Password</w:t>
+      </w:r>
+      <w:r>
+        <w:rPr>
+          <w:rFonts w:ascii="Consolas" w:hAnsi="Consolas" w:cstheme="minorHAnsi"/>
+          <w:lang w:val="en-US"/>
+        </w:rPr>
+        <w:t xml:space="preserve"> </w:t>
+      </w:r>
+      <w:r>
+        <w:rPr>
+          <w:rFonts w:cstheme="minorHAnsi"/>
+          <w:lang w:val="en-US"/>
+        </w:rPr>
+        <w:t>&lt;Password&gt;</w:t>
+      </w:r>
+      <w:r>
+        <w:rPr>
+          <w:rFonts w:cstheme="minorHAnsi"/>
+          <w:lang w:val="en-US"/>
+        </w:rPr>
+        <w:t xml:space="preserve">   </w:t>
+      </w:r>
+      <w:r>
+        <w:rPr>
+          <w:rFonts w:cstheme="minorHAnsi"/>
+          <w:lang w:val="en-US"/>
+        </w:rPr>
+        <w:sym w:font="Wingdings" w:char="F0E0"/>
+      </w:r>
+      <w:r>
+        <w:rPr>
+          <w:rFonts w:cstheme="minorHAnsi"/>
+          <w:lang w:val="en-US"/>
+        </w:rPr>
+        <w:t xml:space="preserve"> </w:t>
+      </w:r>
+      <w:r>
+        <w:rPr>
+          <w:rFonts w:cstheme="minorHAnsi"/>
+          <w:lang w:val="en-US"/>
+        </w:rPr>
+        <w:t>Mandatory</w:t>
+      </w:r>
+    </w:p>
+    <w:p>
+      <w:pPr>
+        <w:pStyle w:val="Heading2"/>
+        <w:rPr>
+          <w:lang w:val="en-US"/>
+        </w:rPr>
+      </w:pPr>
+      <w:bookmarkStart w:id="6" w:name="_Toc506800387"/>
+      <w:r>
+        <w:rPr>
+          <w:lang w:val="en-US"/>
+        </w:rPr>
+        <w:t>podbackup.ps1</w:t>
+      </w:r>
+      <w:bookmarkEnd w:id="6"/>
+    </w:p>
+    <w:p>
+      <w:pPr>
+        <w:rPr>
+          <w:rFonts w:cstheme="minorHAnsi"/>
+          <w:lang w:val="en-US"/>
+        </w:rPr>
+      </w:pPr>
+      <w:r>
+        <w:rPr>
+          <w:rFonts w:cstheme="minorHAnsi"/>
+          <w:lang w:val="en-US"/>
+        </w:rPr>
+        <w:t>Main script</w:t>
+      </w:r>
+      <w:r>
+        <w:rPr>
+          <w:rFonts w:cstheme="minorHAnsi"/>
+          <w:lang w:val="en-US"/>
+        </w:rPr>
+        <w:t xml:space="preserve">. </w:t>
+      </w:r>
+      <w:r>
+        <w:rPr>
+          <w:rFonts w:cstheme="minorHAnsi"/>
+          <w:lang w:val="en-US"/>
+        </w:rPr>
+        <w:t>It is carried out the complete backup process.</w:t>
+      </w:r>
+    </w:p>
+    <w:p>
+      <w:pPr>
+        <w:pStyle w:val="Heading3"/>
+        <w:rPr>
+          <w:lang w:val="en-US"/>
+        </w:rPr>
+      </w:pPr>
+      <w:bookmarkStart w:id="7" w:name="_Toc506800388"/>
+      <w:r>
+        <w:rPr>
+          <w:lang w:val="en-US"/>
+        </w:rPr>
+        <w:t>Parameter</w:t>
+      </w:r>
+      <w:bookmarkEnd w:id="7"/>
+    </w:p>
+    <w:p>
+      <w:pPr>
+        <w:ind w:left="720"/>
+        <w:rPr>
+          <w:rFonts w:cstheme="minorHAnsi"/>
+          <w:lang w:val="en-US"/>
+        </w:rPr>
+      </w:pPr>
+      <w:r>
+        <w:rPr>
+          <w:rFonts w:ascii="Consolas" w:hAnsi="Consolas" w:cstheme="minorHAnsi"/>
+          <w:lang w:val="en-US"/>
+        </w:rPr>
+        <w:t>-Config</w:t>
+      </w:r>
+      <w:r>
+        <w:rPr>
+          <w:rFonts w:cstheme="minorHAnsi"/>
+          <w:lang w:val="en-US"/>
+        </w:rPr>
+        <w:t xml:space="preserve"> &lt;File name&gt;   </w:t>
+      </w:r>
+      <w:r>
+        <w:rPr>
+          <w:rFonts w:cstheme="minorHAnsi"/>
+          <w:lang w:val="en-US"/>
+        </w:rPr>
+        <w:sym w:font="Wingdings" w:char="F0E0"/>
+      </w:r>
+      <w:r>
+        <w:rPr>
+          <w:rFonts w:cstheme="minorHAnsi"/>
+          <w:lang w:val="en-US"/>
+        </w:rPr>
+        <w:t xml:space="preserve"> </w:t>
+      </w:r>
+      <w:r>
+        <w:rPr>
+          <w:rFonts w:cstheme="minorHAnsi"/>
+          <w:lang w:val="en-US"/>
+        </w:rPr>
+        <w:t>Optional</w:t>
+      </w:r>
+      <w:r>
+        <w:rPr>
+          <w:lang w:val="en-US"/>
+        </w:rPr>
+        <w:t xml:space="preserve"> </w:t>
+      </w:r>
+      <w:r>
+        <w:rPr>
+          <w:rFonts w:cstheme="minorHAnsi"/>
+          <w:lang w:val="en-US"/>
+        </w:rPr>
+        <w:t>if the default value is appropriate.</w:t>
+      </w:r>
+      <w:r>
+        <w:rPr>
+          <w:rFonts w:cstheme="minorHAnsi"/>
+          <w:lang w:val="en-US"/>
+        </w:rPr>
+        <w:t xml:space="preserve"> Default</w:t>
+      </w:r>
+      <w:r>
+        <w:rPr>
+          <w:rFonts w:cstheme="minorHAnsi"/>
+          <w:lang w:val="en-US"/>
+        </w:rPr>
+        <w:t xml:space="preserve"> value</w:t>
+      </w:r>
+      <w:r>
+        <w:rPr>
+          <w:rFonts w:cstheme="minorHAnsi"/>
+          <w:lang w:val="en-US"/>
+        </w:rPr>
+        <w:t>: config.xml</w:t>
+      </w:r>
+    </w:p>
+    <w:p>
+      <w:pPr>
+        <w:ind w:left="720"/>
+        <w:rPr>
+          <w:rFonts w:cstheme="minorHAnsi"/>
+          <w:lang w:val="en-US"/>
+        </w:rPr>
+      </w:pPr>
+      <w:r>
+        <w:rPr>
+          <w:rFonts w:ascii="Consolas" w:hAnsi="Consolas" w:cstheme="minorHAnsi"/>
+          <w:lang w:val="en-US"/>
+        </w:rPr>
+        <w:t>-</w:t>
+      </w:r>
+      <w:proofErr w:type="spellStart"/>
+      <w:r>
+        <w:rPr>
+          <w:rFonts w:ascii="Consolas" w:hAnsi="Consolas" w:cstheme="minorHAnsi"/>
+          <w:lang w:val="en-US"/>
+        </w:rPr>
+        <w:t>ApplyRetention</w:t>
+      </w:r>
+      <w:proofErr w:type="spellEnd"/>
+      <w:r>
+        <w:rPr>
+          <w:rFonts w:cstheme="minorHAnsi"/>
+          <w:lang w:val="en-US"/>
+        </w:rPr>
+        <w:t xml:space="preserve">   </w:t>
+      </w:r>
+      <w:r>
+        <w:rPr>
+          <w:rFonts w:cstheme="minorHAnsi"/>
+          <w:lang w:val="en-US"/>
+        </w:rPr>
+        <w:sym w:font="Wingdings" w:char="F0E0"/>
+      </w:r>
+      <w:r>
+        <w:rPr>
+          <w:rFonts w:cstheme="minorHAnsi"/>
+          <w:lang w:val="en-US"/>
+        </w:rPr>
+        <w:t xml:space="preserve"> </w:t>
+      </w:r>
+      <w:r>
+        <w:rPr>
+          <w:rFonts w:cstheme="minorHAnsi"/>
+          <w:lang w:val="en-US"/>
+        </w:rPr>
+        <w:t>Optional. Switch p</w:t>
+      </w:r>
+      <w:r>
+        <w:rPr>
+          <w:rFonts w:cstheme="minorHAnsi"/>
+          <w:lang w:val="en-US"/>
+        </w:rPr>
+        <w:t xml:space="preserve">arameter. </w:t>
+      </w:r>
+      <w:r>
+        <w:rPr>
+          <w:rFonts w:cstheme="minorHAnsi"/>
+          <w:lang w:val="en-US"/>
+        </w:rPr>
+        <w:t>If this is specified then the</w:t>
+      </w:r>
+      <w:r>
+        <w:rPr>
+          <w:rFonts w:cstheme="minorHAnsi"/>
+          <w:lang w:val="en-US"/>
+        </w:rPr>
+        <w:t xml:space="preserve"> </w:t>
+      </w:r>
+      <w:r>
+        <w:rPr>
+          <w:rFonts w:cstheme="minorHAnsi"/>
+          <w:lang w:val="en-US"/>
+        </w:rPr>
+        <w:t>copies will be kept and activated.</w:t>
+      </w:r>
+    </w:p>
+    <w:p>
+      <w:pPr>
+        <w:ind w:left="720"/>
+        <w:rPr>
+          <w:rFonts w:cstheme="minorHAnsi"/>
+          <w:lang w:val="en-US"/>
+        </w:rPr>
+      </w:pPr>
+      <w:r>
+        <w:rPr>
+          <w:rFonts w:ascii="Consolas" w:hAnsi="Consolas" w:cstheme="minorHAnsi"/>
+          <w:lang w:val="en-US"/>
+        </w:rPr>
         <w:lastRenderedPageBreak/>
-        <w:t>&lt;Datastores&gt;</w:t>
-      </w:r>
-      <w:r>
-        <w:rPr>
-          <w:rFonts w:cstheme="minorHAnsi"/>
-          <w:lang w:val="en-US"/>
-        </w:rPr>
-        <w:t xml:space="preserve"> - </w:t>
-      </w:r>
-      <w:r>
-        <w:rPr>
-          <w:rFonts w:cstheme="minorHAnsi"/>
-          <w:lang w:val="en-US"/>
-        </w:rPr>
-        <w:t>Under the tag is</w:t>
-      </w:r>
-      <w:r>
-        <w:rPr>
-          <w:rFonts w:cstheme="minorHAnsi"/>
-          <w:lang w:val="en-US"/>
-        </w:rPr>
-        <w:t xml:space="preserve"> it</w:t>
-      </w:r>
-      <w:r>
-        <w:rPr>
-          <w:rFonts w:cstheme="minorHAnsi"/>
-          <w:lang w:val="en-US"/>
-        </w:rPr>
-        <w:t xml:space="preserve"> possible to define the datastores. Several datastores are also possible.</w:t>
-      </w:r>
-    </w:p>
-    <w:p>
-      <w:pPr>
-        <w:ind w:left="708" w:firstLine="708"/>
-        <w:rPr>
-          <w:rFonts w:cstheme="minorHAnsi"/>
-          <w:lang w:val="en-US"/>
-        </w:rPr>
-      </w:pPr>
-      <w:r>
-        <w:rPr>
-          <w:rFonts w:ascii="Consolas" w:hAnsi="Consolas" w:cstheme="minorHAnsi"/>
-          <w:lang w:val="en-US"/>
-        </w:rPr>
-        <w:t>&lt;</w:t>
-      </w:r>
-      <w:proofErr w:type="spellStart"/>
-      <w:r>
-        <w:rPr>
-          <w:rFonts w:ascii="Consolas" w:hAnsi="Consolas" w:cstheme="minorHAnsi"/>
-          <w:lang w:val="en-US"/>
-        </w:rPr>
-        <w:t>DatastoreName</w:t>
-      </w:r>
-      <w:proofErr w:type="spellEnd"/>
-      <w:r>
-        <w:rPr>
-          <w:rFonts w:ascii="Consolas" w:hAnsi="Consolas" w:cstheme="minorHAnsi"/>
-          <w:lang w:val="en-US"/>
-        </w:rPr>
-        <w:t>&gt;&lt;/</w:t>
-      </w:r>
-      <w:proofErr w:type="spellStart"/>
-      <w:r>
-        <w:rPr>
-          <w:rFonts w:ascii="Consolas" w:hAnsi="Consolas" w:cstheme="minorHAnsi"/>
-          <w:lang w:val="en-US"/>
-        </w:rPr>
-        <w:t>DatastoreName</w:t>
-      </w:r>
-      <w:proofErr w:type="spellEnd"/>
-      <w:r>
-        <w:rPr>
-          <w:rFonts w:ascii="Consolas" w:hAnsi="Consolas" w:cstheme="minorHAnsi"/>
-          <w:lang w:val="en-US"/>
-        </w:rPr>
-        <w:t>&gt;</w:t>
-      </w:r>
-      <w:r>
-        <w:rPr>
-          <w:rFonts w:cstheme="minorHAnsi"/>
-          <w:lang w:val="en-US"/>
-        </w:rPr>
-        <w:t xml:space="preserve"> - Name </w:t>
-      </w:r>
-      <w:r>
-        <w:rPr>
-          <w:rFonts w:cstheme="minorHAnsi"/>
-          <w:lang w:val="en-US"/>
-        </w:rPr>
-        <w:t>of datastore</w:t>
-      </w:r>
-      <w:r>
-        <w:rPr>
-          <w:rFonts w:cstheme="minorHAnsi"/>
-          <w:lang w:val="en-US"/>
-        </w:rPr>
-        <w:t>.</w:t>
-      </w:r>
-    </w:p>
-    <w:p>
-      <w:pPr>
-        <w:ind w:left="708"/>
-        <w:rPr>
-          <w:rFonts w:cstheme="minorHAnsi"/>
-          <w:lang w:val="en-US"/>
-        </w:rPr>
-      </w:pPr>
-      <w:r>
-        <w:rPr>
-          <w:rFonts w:cstheme="minorHAnsi"/>
-          <w:lang w:val="en-US"/>
-        </w:rPr>
-        <w:t>&lt;</w:t>
-      </w:r>
-      <w:proofErr w:type="spellStart"/>
-      <w:r>
-        <w:rPr>
-          <w:rFonts w:cstheme="minorHAnsi"/>
-          <w:lang w:val="en-US"/>
-        </w:rPr>
-        <w:t>WaitTaskSeconds</w:t>
-      </w:r>
-      <w:proofErr w:type="spellEnd"/>
-      <w:r>
-        <w:rPr>
-          <w:rFonts w:cstheme="minorHAnsi"/>
-          <w:lang w:val="en-US"/>
-        </w:rPr>
-        <w:t>&gt;10&lt;/</w:t>
-      </w:r>
-      <w:proofErr w:type="spellStart"/>
-      <w:r>
-        <w:rPr>
-          <w:rFonts w:cstheme="minorHAnsi"/>
-          <w:lang w:val="en-US"/>
-        </w:rPr>
-        <w:t>WaitTaskSeconds</w:t>
-      </w:r>
-      <w:proofErr w:type="spellEnd"/>
-      <w:r>
-        <w:rPr>
-          <w:rFonts w:cstheme="minorHAnsi"/>
-          <w:lang w:val="en-US"/>
-        </w:rPr>
-        <w:t>&gt;</w:t>
-      </w:r>
-      <w:r>
-        <w:rPr>
-          <w:rFonts w:cstheme="minorHAnsi"/>
-          <w:lang w:val="en-US"/>
-        </w:rPr>
-        <w:t xml:space="preserve"> - </w:t>
-      </w:r>
-      <w:r>
-        <w:rPr>
-          <w:rFonts w:cstheme="minorHAnsi"/>
-          <w:lang w:val="en-US"/>
-        </w:rPr>
-        <w:t>How many second to wait before verify snapshot creation</w:t>
-      </w:r>
-      <w:r>
-        <w:rPr>
-          <w:rFonts w:cstheme="minorHAnsi"/>
-          <w:lang w:val="en-US"/>
-        </w:rPr>
-        <w:t>.</w:t>
-      </w:r>
-    </w:p>
-    <w:p>
-      <w:pPr>
-        <w:pStyle w:val="Heading2"/>
-        <w:rPr>
-          <w:lang w:val="en-US"/>
-        </w:rPr>
-      </w:pPr>
-      <w:bookmarkStart w:id="5" w:name="_Toc506800384"/>
-      <w:r>
-        <w:rPr>
-          <w:lang w:val="en-US"/>
-        </w:rPr>
-        <w:t>encryptAES.ps1</w:t>
-      </w:r>
-      <w:bookmarkEnd w:id="5"/>
-    </w:p>
-    <w:p>
-      <w:pPr>
-        <w:rPr>
-          <w:rFonts w:cstheme="minorHAnsi"/>
-          <w:lang w:val="en-US"/>
-        </w:rPr>
-      </w:pPr>
-      <w:r>
-        <w:rPr>
-          <w:rFonts w:cstheme="minorHAnsi"/>
-          <w:lang w:val="en-US"/>
-        </w:rPr>
-        <w:t>This file is used to create the encrypted password file and key file. This is necessary at installation, or at password change.</w:t>
-      </w:r>
-    </w:p>
-    <w:p>
-      <w:pPr>
-        <w:pStyle w:val="Heading3"/>
-        <w:rPr>
-          <w:lang w:val="en-US"/>
-        </w:rPr>
-      </w:pPr>
-      <w:bookmarkStart w:id="6" w:name="_Toc506800385"/>
-      <w:r>
-        <w:rPr>
-          <w:lang w:val="en-US"/>
-        </w:rPr>
-        <w:t>Parameter</w:t>
-      </w:r>
-      <w:bookmarkEnd w:id="6"/>
-    </w:p>
-    <w:p>
-      <w:pPr>
-        <w:ind w:left="720"/>
-        <w:rPr>
-          <w:rFonts w:cstheme="minorHAnsi"/>
-          <w:lang w:val="en-US"/>
-        </w:rPr>
-      </w:pPr>
-      <w:r>
-        <w:rPr>
-          <w:rFonts w:ascii="Consolas" w:hAnsi="Consolas" w:cstheme="minorHAnsi"/>
-          <w:lang w:val="en-US"/>
-        </w:rPr>
-        <w:t>-</w:t>
-      </w:r>
-      <w:proofErr w:type="spellStart"/>
-      <w:r>
-        <w:rPr>
-          <w:rFonts w:ascii="Consolas" w:hAnsi="Consolas" w:cstheme="minorHAnsi"/>
-          <w:lang w:val="en-US"/>
-        </w:rPr>
-        <w:t>KeyFile</w:t>
-      </w:r>
-      <w:proofErr w:type="spellEnd"/>
-      <w:r>
-        <w:rPr>
-          <w:rFonts w:ascii="Consolas" w:hAnsi="Consolas" w:cstheme="minorHAnsi"/>
-          <w:lang w:val="en-US"/>
-        </w:rPr>
-        <w:t xml:space="preserve"> </w:t>
-      </w:r>
-      <w:r>
-        <w:rPr>
-          <w:rFonts w:cstheme="minorHAnsi"/>
-          <w:lang w:val="en-US"/>
-        </w:rPr>
-        <w:t>&lt;</w:t>
-      </w:r>
-      <w:r>
-        <w:rPr>
-          <w:rFonts w:cstheme="minorHAnsi"/>
-          <w:lang w:val="en-US"/>
-        </w:rPr>
-        <w:t>File name</w:t>
-      </w:r>
-      <w:r>
-        <w:rPr>
-          <w:rFonts w:cstheme="minorHAnsi"/>
-          <w:lang w:val="en-US"/>
-        </w:rPr>
-        <w:t xml:space="preserve">&gt;   </w:t>
-      </w:r>
-      <w:r>
-        <w:rPr>
-          <w:rFonts w:cstheme="minorHAnsi"/>
-          <w:lang w:val="en-US"/>
-        </w:rPr>
-        <w:sym w:font="Wingdings" w:char="F0E0"/>
-      </w:r>
-      <w:r>
-        <w:rPr>
-          <w:rFonts w:cstheme="minorHAnsi"/>
-          <w:lang w:val="en-US"/>
-        </w:rPr>
-        <w:t xml:space="preserve"> </w:t>
-      </w:r>
-      <w:r>
-        <w:rPr>
-          <w:rFonts w:cstheme="minorHAnsi"/>
-          <w:lang w:val="en-US"/>
-        </w:rPr>
-        <w:t>Optional</w:t>
-      </w:r>
-      <w:r>
-        <w:rPr>
-          <w:lang w:val="en-US"/>
-        </w:rPr>
-        <w:t xml:space="preserve"> </w:t>
-      </w:r>
-      <w:r>
-        <w:rPr>
-          <w:rFonts w:cstheme="minorHAnsi"/>
-          <w:lang w:val="en-US"/>
-        </w:rPr>
-        <w:t>if the default value is appropriate.</w:t>
-      </w:r>
-      <w:r>
-        <w:rPr>
-          <w:rFonts w:cstheme="minorHAnsi"/>
-          <w:lang w:val="en-US"/>
-        </w:rPr>
-        <w:t xml:space="preserve"> Default</w:t>
-      </w:r>
-      <w:r>
-        <w:rPr>
-          <w:rFonts w:cstheme="minorHAnsi"/>
-          <w:lang w:val="en-US"/>
-        </w:rPr>
-        <w:t xml:space="preserve"> value</w:t>
-      </w:r>
-      <w:r>
-        <w:rPr>
-          <w:rFonts w:cstheme="minorHAnsi"/>
-          <w:lang w:val="en-US"/>
-        </w:rPr>
-        <w:t xml:space="preserve">: </w:t>
-      </w:r>
-      <w:proofErr w:type="spellStart"/>
-      <w:r>
-        <w:rPr>
-          <w:rFonts w:cstheme="minorHAnsi"/>
-          <w:lang w:val="en-US"/>
-        </w:rPr>
-        <w:t>AES.key</w:t>
-      </w:r>
-      <w:proofErr w:type="spellEnd"/>
-    </w:p>
-    <w:p>
-      <w:pPr>
-        <w:ind w:left="720"/>
-        <w:rPr>
-          <w:rFonts w:cstheme="minorHAnsi"/>
-          <w:b/>
-          <w:lang w:val="en-US"/>
-        </w:rPr>
-      </w:pPr>
-      <w:r>
-        <w:rPr>
-          <w:rFonts w:ascii="Consolas" w:hAnsi="Consolas" w:cstheme="minorHAnsi"/>
-          <w:lang w:val="en-US"/>
-        </w:rPr>
-        <w:t>-</w:t>
-      </w:r>
-      <w:proofErr w:type="spellStart"/>
-      <w:r>
-        <w:rPr>
-          <w:rFonts w:ascii="Consolas" w:hAnsi="Consolas" w:cstheme="minorHAnsi"/>
-          <w:lang w:val="en-US"/>
-        </w:rPr>
-        <w:t>NewKeyRequired</w:t>
-      </w:r>
-      <w:proofErr w:type="spellEnd"/>
-      <w:r>
-        <w:rPr>
-          <w:rFonts w:cstheme="minorHAnsi"/>
-          <w:lang w:val="en-US"/>
-        </w:rPr>
-        <w:t xml:space="preserve">   </w:t>
-      </w:r>
-      <w:r>
-        <w:rPr>
-          <w:rFonts w:cstheme="minorHAnsi"/>
-          <w:lang w:val="en-US"/>
-        </w:rPr>
-        <w:sym w:font="Wingdings" w:char="F0E0"/>
-      </w:r>
-      <w:r>
-        <w:rPr>
-          <w:rFonts w:cstheme="minorHAnsi"/>
-          <w:lang w:val="en-US"/>
-        </w:rPr>
-        <w:t xml:space="preserve"> Optional. Switch p</w:t>
-      </w:r>
-      <w:r>
-        <w:rPr>
-          <w:rFonts w:cstheme="minorHAnsi"/>
-          <w:lang w:val="en-US"/>
-        </w:rPr>
-        <w:t xml:space="preserve">arameter. </w:t>
-      </w:r>
-      <w:r>
-        <w:rPr>
-          <w:rFonts w:cstheme="minorHAnsi"/>
-          <w:lang w:val="en-US"/>
-        </w:rPr>
-        <w:t xml:space="preserve">If specified, the </w:t>
-      </w:r>
-      <w:proofErr w:type="spellStart"/>
-      <w:r>
-        <w:rPr>
-          <w:rFonts w:cstheme="minorHAnsi"/>
-          <w:lang w:val="en-US"/>
-        </w:rPr>
-        <w:t>keyfile</w:t>
-      </w:r>
-      <w:proofErr w:type="spellEnd"/>
-      <w:r>
-        <w:rPr>
-          <w:rFonts w:cstheme="minorHAnsi"/>
-          <w:lang w:val="en-US"/>
-        </w:rPr>
-        <w:t xml:space="preserve"> will be regenerated. </w:t>
-      </w:r>
-      <w:r>
-        <w:rPr>
-          <w:rFonts w:cstheme="minorHAnsi"/>
-          <w:b/>
-          <w:lang w:val="en-US"/>
-        </w:rPr>
-        <w:t>Attention! When newly creating the key file, all password files must be regenerated!</w:t>
-      </w:r>
-    </w:p>
-    <w:p>
-      <w:pPr>
-        <w:ind w:left="720"/>
-        <w:rPr>
-          <w:rFonts w:cstheme="minorHAnsi"/>
-          <w:lang w:val="en-US"/>
-        </w:rPr>
-      </w:pPr>
-      <w:r>
-        <w:rPr>
-          <w:rFonts w:ascii="Consolas" w:hAnsi="Consolas" w:cstheme="minorHAnsi"/>
-          <w:lang w:val="en-US"/>
-        </w:rPr>
-        <w:t>-</w:t>
-      </w:r>
-      <w:proofErr w:type="spellStart"/>
-      <w:r>
-        <w:rPr>
-          <w:rFonts w:ascii="Consolas" w:hAnsi="Consolas" w:cstheme="minorHAnsi"/>
-          <w:lang w:val="en-US"/>
-        </w:rPr>
-        <w:t>NewSecure</w:t>
-      </w:r>
-      <w:r>
-        <w:rPr>
-          <w:rFonts w:ascii="Consolas" w:hAnsi="Consolas" w:cstheme="minorHAnsi"/>
-          <w:lang w:val="en-US"/>
-        </w:rPr>
-        <w:t>Password</w:t>
-      </w:r>
-      <w:r>
-        <w:rPr>
-          <w:rFonts w:ascii="Consolas" w:hAnsi="Consolas" w:cstheme="minorHAnsi"/>
-          <w:lang w:val="en-US"/>
-        </w:rPr>
-        <w:t>File</w:t>
-      </w:r>
-      <w:proofErr w:type="spellEnd"/>
-      <w:r>
-        <w:rPr>
-          <w:rFonts w:ascii="Consolas" w:hAnsi="Consolas" w:cstheme="minorHAnsi"/>
-          <w:lang w:val="en-US"/>
-        </w:rPr>
-        <w:t xml:space="preserve"> </w:t>
-      </w:r>
-      <w:r>
-        <w:rPr>
-          <w:rFonts w:cstheme="minorHAnsi"/>
-          <w:lang w:val="en-US"/>
-        </w:rPr>
-        <w:t>&lt;File name&gt;</w:t>
-      </w:r>
-      <w:r>
-        <w:rPr>
-          <w:rFonts w:cstheme="minorHAnsi"/>
-          <w:lang w:val="en-US"/>
-        </w:rPr>
-        <w:t xml:space="preserve">   </w:t>
-      </w:r>
-      <w:r>
-        <w:rPr>
-          <w:rFonts w:cstheme="minorHAnsi"/>
-          <w:lang w:val="en-US"/>
-        </w:rPr>
-        <w:sym w:font="Wingdings" w:char="F0E0"/>
-      </w:r>
-      <w:r>
-        <w:rPr>
-          <w:rFonts w:cstheme="minorHAnsi"/>
-          <w:lang w:val="en-US"/>
-        </w:rPr>
-        <w:t xml:space="preserve"> </w:t>
-      </w:r>
-      <w:r>
-        <w:rPr>
-          <w:rFonts w:cstheme="minorHAnsi"/>
-          <w:lang w:val="en-US"/>
-        </w:rPr>
-        <w:t>Optional</w:t>
-      </w:r>
-      <w:r>
-        <w:rPr>
-          <w:lang w:val="en-US"/>
-        </w:rPr>
-        <w:t xml:space="preserve"> </w:t>
-      </w:r>
-      <w:r>
-        <w:rPr>
-          <w:rFonts w:cstheme="minorHAnsi"/>
-          <w:lang w:val="en-US"/>
-        </w:rPr>
-        <w:t>if the default value is appropriate.</w:t>
-      </w:r>
-      <w:r>
-        <w:rPr>
-          <w:rFonts w:cstheme="minorHAnsi"/>
-          <w:lang w:val="en-US"/>
-        </w:rPr>
-        <w:t xml:space="preserve"> Default</w:t>
-      </w:r>
-      <w:r>
-        <w:rPr>
-          <w:rFonts w:cstheme="minorHAnsi"/>
-          <w:lang w:val="en-US"/>
-        </w:rPr>
-        <w:t xml:space="preserve"> value</w:t>
-      </w:r>
-      <w:r>
-        <w:rPr>
-          <w:rFonts w:cstheme="minorHAnsi"/>
-          <w:lang w:val="en-US"/>
-        </w:rPr>
-        <w:t>:</w:t>
-      </w:r>
-      <w:r>
-        <w:rPr>
-          <w:rFonts w:cstheme="minorHAnsi"/>
-          <w:lang w:val="en-US"/>
-        </w:rPr>
-        <w:t xml:space="preserve"> SecFileFA.txt</w:t>
-      </w:r>
-    </w:p>
-    <w:p>
-      <w:pPr>
-        <w:ind w:left="720"/>
-        <w:rPr>
-          <w:rFonts w:cstheme="minorHAnsi"/>
-          <w:lang w:val="en-US"/>
-        </w:rPr>
-      </w:pPr>
-      <w:r>
-        <w:rPr>
-          <w:rFonts w:ascii="Consolas" w:hAnsi="Consolas" w:cstheme="minorHAnsi"/>
-          <w:lang w:val="en-US"/>
-        </w:rPr>
-        <w:t>-Password</w:t>
-      </w:r>
-      <w:r>
-        <w:rPr>
-          <w:rFonts w:ascii="Consolas" w:hAnsi="Consolas" w:cstheme="minorHAnsi"/>
-          <w:lang w:val="en-US"/>
-        </w:rPr>
-        <w:t xml:space="preserve"> </w:t>
-      </w:r>
-      <w:r>
-        <w:rPr>
-          <w:rFonts w:cstheme="minorHAnsi"/>
-          <w:lang w:val="en-US"/>
-        </w:rPr>
-        <w:t>&lt;Password&gt;</w:t>
-      </w:r>
-      <w:r>
-        <w:rPr>
-          <w:rFonts w:cstheme="minorHAnsi"/>
-          <w:lang w:val="en-US"/>
-        </w:rPr>
-        <w:t xml:space="preserve">   </w:t>
-      </w:r>
-      <w:r>
-        <w:rPr>
-          <w:rFonts w:cstheme="minorHAnsi"/>
-          <w:lang w:val="en-US"/>
-        </w:rPr>
-        <w:sym w:font="Wingdings" w:char="F0E0"/>
-      </w:r>
-      <w:r>
-        <w:rPr>
-          <w:rFonts w:cstheme="minorHAnsi"/>
-          <w:lang w:val="en-US"/>
-        </w:rPr>
-        <w:t xml:space="preserve"> </w:t>
-      </w:r>
-      <w:r>
-        <w:rPr>
-          <w:rFonts w:cstheme="minorHAnsi"/>
-          <w:lang w:val="en-US"/>
-        </w:rPr>
-        <w:t>Mandatory</w:t>
-      </w:r>
-    </w:p>
-    <w:p>
-      <w:pPr>
-        <w:pStyle w:val="Heading2"/>
-        <w:rPr>
-          <w:lang w:val="en-US"/>
-        </w:rPr>
-      </w:pPr>
-      <w:bookmarkStart w:id="7" w:name="_Toc506800386"/>
-      <w:proofErr w:type="gramStart"/>
-      <w:r>
-        <w:rPr>
-          <w:lang w:val="en-US"/>
-        </w:rPr>
-        <w:t>functions.psm</w:t>
-      </w:r>
-      <w:proofErr w:type="gramEnd"/>
-      <w:r>
-        <w:rPr>
-          <w:lang w:val="en-US"/>
-        </w:rPr>
-        <w:t>1</w:t>
-      </w:r>
-      <w:bookmarkEnd w:id="7"/>
-    </w:p>
-    <w:p>
-      <w:pPr>
-        <w:rPr>
-          <w:rFonts w:cstheme="minorHAnsi"/>
-          <w:lang w:val="en-US"/>
-        </w:rPr>
-      </w:pPr>
-      <w:r>
-        <w:rPr>
-          <w:rFonts w:cstheme="minorHAnsi"/>
-          <w:lang w:val="en-US"/>
-        </w:rPr>
-        <w:t>This contains the functions. The file must exist in the script directory!</w:t>
-      </w:r>
-    </w:p>
-    <w:p>
-      <w:pPr>
-        <w:pStyle w:val="Heading2"/>
-        <w:rPr>
-          <w:lang w:val="en-US"/>
-        </w:rPr>
-      </w:pPr>
-      <w:bookmarkStart w:id="8" w:name="_Toc506800387"/>
-      <w:r>
-        <w:rPr>
-          <w:lang w:val="en-US"/>
-        </w:rPr>
-        <w:t>podbackup.ps1</w:t>
-      </w:r>
-      <w:bookmarkEnd w:id="8"/>
-    </w:p>
-    <w:p>
-      <w:pPr>
-        <w:rPr>
-          <w:rFonts w:cstheme="minorHAnsi"/>
-          <w:lang w:val="en-US"/>
-        </w:rPr>
-      </w:pPr>
-      <w:r>
-        <w:rPr>
-          <w:rFonts w:cstheme="minorHAnsi"/>
-          <w:lang w:val="en-US"/>
-        </w:rPr>
-        <w:t>Main script</w:t>
-      </w:r>
-      <w:r>
-        <w:rPr>
-          <w:rFonts w:cstheme="minorHAnsi"/>
-          <w:lang w:val="en-US"/>
-        </w:rPr>
-        <w:t xml:space="preserve">. </w:t>
-      </w:r>
-      <w:r>
-        <w:rPr>
-          <w:rFonts w:cstheme="minorHAnsi"/>
-          <w:lang w:val="en-US"/>
-        </w:rPr>
-        <w:t>It is carried out the complete backup process.</w:t>
-      </w:r>
-    </w:p>
-    <w:p>
-      <w:pPr>
-        <w:pStyle w:val="Heading3"/>
-        <w:rPr>
-          <w:lang w:val="en-US"/>
-        </w:rPr>
-      </w:pPr>
-      <w:bookmarkStart w:id="9" w:name="_Toc506800388"/>
-      <w:r>
-        <w:rPr>
-          <w:lang w:val="en-US"/>
-        </w:rPr>
-        <w:t>Parameter</w:t>
-      </w:r>
-      <w:bookmarkEnd w:id="9"/>
-    </w:p>
-    <w:p>
-      <w:pPr>
-        <w:ind w:left="720"/>
-        <w:rPr>
-          <w:rFonts w:cstheme="minorHAnsi"/>
-          <w:lang w:val="en-US"/>
-        </w:rPr>
-      </w:pPr>
-      <w:r>
-        <w:rPr>
-          <w:rFonts w:ascii="Consolas" w:hAnsi="Consolas" w:cstheme="minorHAnsi"/>
-          <w:lang w:val="en-US"/>
-        </w:rPr>
-        <w:t>-Config</w:t>
-      </w:r>
-      <w:r>
-        <w:rPr>
-          <w:rFonts w:cstheme="minorHAnsi"/>
-          <w:lang w:val="en-US"/>
-        </w:rPr>
-        <w:t xml:space="preserve"> &lt;File name&gt;   </w:t>
-      </w:r>
-      <w:r>
-        <w:rPr>
-          <w:rFonts w:cstheme="minorHAnsi"/>
-          <w:lang w:val="en-US"/>
-        </w:rPr>
-        <w:sym w:font="Wingdings" w:char="F0E0"/>
-      </w:r>
-      <w:r>
-        <w:rPr>
-          <w:rFonts w:cstheme="minorHAnsi"/>
-          <w:lang w:val="en-US"/>
-        </w:rPr>
-        <w:t xml:space="preserve"> </w:t>
-      </w:r>
-      <w:r>
-        <w:rPr>
-          <w:rFonts w:cstheme="minorHAnsi"/>
-          <w:lang w:val="en-US"/>
-        </w:rPr>
-        <w:t>Optional</w:t>
-      </w:r>
-      <w:r>
-        <w:rPr>
-          <w:lang w:val="en-US"/>
-        </w:rPr>
-        <w:t xml:space="preserve"> </w:t>
-      </w:r>
-      <w:r>
-        <w:rPr>
-          <w:rFonts w:cstheme="minorHAnsi"/>
-          <w:lang w:val="en-US"/>
-        </w:rPr>
-        <w:t>if the default value is appropriate.</w:t>
-      </w:r>
-      <w:r>
-        <w:rPr>
-          <w:rFonts w:cstheme="minorHAnsi"/>
-          <w:lang w:val="en-US"/>
-        </w:rPr>
-        <w:t xml:space="preserve"> Default</w:t>
-      </w:r>
-      <w:r>
-        <w:rPr>
-          <w:rFonts w:cstheme="minorHAnsi"/>
-          <w:lang w:val="en-US"/>
-        </w:rPr>
-        <w:t xml:space="preserve"> value</w:t>
-      </w:r>
-      <w:r>
-        <w:rPr>
-          <w:rFonts w:cstheme="minorHAnsi"/>
-          <w:lang w:val="en-US"/>
-        </w:rPr>
-        <w:t>: config.xml</w:t>
-      </w:r>
-    </w:p>
-    <w:p>
-      <w:pPr>
-        <w:ind w:left="720"/>
-        <w:rPr>
-          <w:rFonts w:cstheme="minorHAnsi"/>
-          <w:lang w:val="en-US"/>
-        </w:rPr>
-      </w:pPr>
-      <w:r>
-        <w:rPr>
-          <w:rFonts w:ascii="Consolas" w:hAnsi="Consolas" w:cstheme="minorHAnsi"/>
-          <w:lang w:val="en-US"/>
-        </w:rPr>
-        <w:t>-</w:t>
-      </w:r>
-      <w:proofErr w:type="spellStart"/>
-      <w:r>
-        <w:rPr>
-          <w:rFonts w:ascii="Consolas" w:hAnsi="Consolas" w:cstheme="minorHAnsi"/>
-          <w:lang w:val="en-US"/>
-        </w:rPr>
-        <w:t>ApplyRetention</w:t>
-      </w:r>
-      <w:proofErr w:type="spellEnd"/>
-      <w:r>
-        <w:rPr>
-          <w:rFonts w:cstheme="minorHAnsi"/>
-          <w:lang w:val="en-US"/>
-        </w:rPr>
-        <w:t xml:space="preserve">   </w:t>
-      </w:r>
-      <w:r>
-        <w:rPr>
-          <w:rFonts w:cstheme="minorHAnsi"/>
-          <w:lang w:val="en-US"/>
-        </w:rPr>
-        <w:sym w:font="Wingdings" w:char="F0E0"/>
-      </w:r>
-      <w:r>
-        <w:rPr>
-          <w:rFonts w:cstheme="minorHAnsi"/>
-          <w:lang w:val="en-US"/>
-        </w:rPr>
-        <w:t xml:space="preserve"> </w:t>
-      </w:r>
-      <w:r>
-        <w:rPr>
-          <w:rFonts w:cstheme="minorHAnsi"/>
-          <w:lang w:val="en-US"/>
-        </w:rPr>
-        <w:t>Optional. Switch p</w:t>
-      </w:r>
-      <w:r>
-        <w:rPr>
-          <w:rFonts w:cstheme="minorHAnsi"/>
-          <w:lang w:val="en-US"/>
-        </w:rPr>
-        <w:t xml:space="preserve">arameter. </w:t>
-      </w:r>
-      <w:r>
-        <w:rPr>
-          <w:rFonts w:cstheme="minorHAnsi"/>
-          <w:lang w:val="en-US"/>
-        </w:rPr>
-        <w:t>If this is specified then the</w:t>
-      </w:r>
-      <w:r>
-        <w:rPr>
-          <w:rFonts w:cstheme="minorHAnsi"/>
-          <w:lang w:val="en-US"/>
-        </w:rPr>
-        <w:t xml:space="preserve"> </w:t>
-      </w:r>
-      <w:r>
-        <w:rPr>
-          <w:rFonts w:cstheme="minorHAnsi"/>
-          <w:lang w:val="en-US"/>
-        </w:rPr>
-        <w:t>copies will be kept and activated.</w:t>
-      </w:r>
-    </w:p>
-    <w:p>
-      <w:pPr>
-        <w:ind w:left="720"/>
-        <w:rPr>
-          <w:rFonts w:cstheme="minorHAnsi"/>
-          <w:lang w:val="en-US"/>
-        </w:rPr>
-      </w:pPr>
-      <w:r>
-        <w:rPr>
-          <w:rFonts w:ascii="Consolas" w:hAnsi="Consolas" w:cstheme="minorHAnsi"/>
-          <w:lang w:val="en-US"/>
-        </w:rPr>
         <w:t>-</w:t>
       </w:r>
       <w:proofErr w:type="spellStart"/>
@@ -4978,7 +5148,7 @@
           <w:lang w:val="en-US"/>
         </w:rPr>
       </w:pPr>
-      <w:bookmarkStart w:id="10" w:name="_Toc506800389"/>
+      <w:bookmarkStart w:id="8" w:name="_Toc506800389"/>
       <w:r>
         <w:rPr>
           <w:lang w:val="en-US"/>
@@ -4986,7 +5156,7 @@
         <w:lastRenderedPageBreak/>
         <w:t>Installation</w:t>
       </w:r>
-      <w:bookmarkEnd w:id="10"/>
+      <w:bookmarkEnd w:id="8"/>
     </w:p>
     <w:p>
       <w:pPr>
@@ -5066,7 +5236,19 @@
         <w:rPr>
           <w:lang w:val="en-US"/>
         </w:rPr>
-        <w:t xml:space="preserve">You can use the script encryptAES.ps1 to create the key and password files. </w:t>
+        <w:t xml:space="preserve">You can use the script </w:t>
+      </w:r>
+      <w:r>
+        <w:rPr>
+          <w:lang w:val="en-US"/>
+        </w:rPr>
+        <w:t>EncryptCredential.ps1</w:t>
+      </w:r>
+      <w:r>
+        <w:rPr>
+          <w:lang w:val="en-US"/>
+        </w:rPr>
+        <w:t xml:space="preserve"> to create the key and password files. </w:t>
       </w:r>
     </w:p>
     <w:p>
@@ -5392,7 +5574,7 @@
           <w:lang w:val="en-US"/>
         </w:rPr>
       </w:pPr>
-      <w:bookmarkStart w:id="11" w:name="_Toc506800390"/>
+      <w:bookmarkStart w:id="9" w:name="_Toc506800390"/>
       <w:r>
         <w:rPr>
           <w:lang w:val="en-US"/>
@@ -5400,19 +5582,27 @@
         <w:lastRenderedPageBreak/>
         <w:t>Operation</w:t>
       </w:r>
-      <w:bookmarkEnd w:id="11"/>
-    </w:p>
-    <w:p>
-      <w:pPr>
-        <w:rPr>
-          <w:lang w:val="en-US"/>
-        </w:rPr>
-      </w:pPr>
-      <w:r>
-        <w:rPr>
-          <w:lang w:val="en-US"/>
-        </w:rPr>
-        <w:t xml:space="preserve">The task scheduler calls the script. The script generates a LOG file at every run </w:t>
+      <w:bookmarkEnd w:id="9"/>
+    </w:p>
+    <w:p>
+      <w:pPr>
+        <w:rPr>
+          <w:lang w:val="en-US"/>
+        </w:rPr>
+      </w:pPr>
+      <w:r>
+        <w:rPr>
+          <w:lang w:val="en-US"/>
+        </w:rPr>
+        <w:t>The task scheduler calls th</w:t>
+      </w:r>
+      <w:bookmarkStart w:id="10" w:name="_GoBack"/>
+      <w:bookmarkEnd w:id="10"/>
+      <w:r>
+        <w:rPr>
+          <w:lang w:val="en-US"/>
+        </w:rPr>
+        <w:t xml:space="preserve">e script. The script generates a LOG file at every run </w:t>
       </w:r>
       <w:r>
         <w:rPr>
@@ -5621,12 +5811,6 @@
                 <w:lang w:val="en-US"/>
               </w:rPr>
             </w:pPr>
-            <w:r>
-              <w:rPr>
-                <w:lang w:val="en-US"/>
-              </w:rPr>
-              <w:t>-</w:t>
-            </w:r>
           </w:p>
         </w:tc>
         <w:tc>
@@ -5683,7 +5867,7 @@
               <w:rPr>
                 <w:lang w:val="en-US"/>
               </w:rPr>
-              <w:t>26</w:t>
+              <w:t>1</w:t>
             </w:r>
           </w:p>
         </w:tc>
@@ -5694,34 +5878,28 @@
           <w:p>
             <w:pPr>
               <w:rPr>
-                <w:rFonts w:ascii="Calibri" w:hAnsi="Calibri" w:cs="Calibri"/>
-                <w:color w:val="000000"/>
                 <w:lang w:val="en-US"/>
               </w:rPr>
             </w:pPr>
             <w:r>
               <w:rPr>
-                <w:rFonts w:ascii="Calibri" w:hAnsi="Calibri" w:cs="Calibri"/>
-                <w:color w:val="000000"/>
-                <w:lang w:val="en-US"/>
-              </w:rPr>
-              <w:t xml:space="preserve">The POD '&lt;POD&gt;' is not </w:t>
-            </w:r>
-            <w:r>
-              <w:rPr>
-                <w:rFonts w:ascii="Calibri" w:hAnsi="Calibri" w:cs="Calibri"/>
-                <w:color w:val="000000"/>
-                <w:lang w:val="en-US"/>
-              </w:rPr>
-              <w:t>healthy</w:t>
-            </w:r>
-            <w:r>
-              <w:rPr>
-                <w:rFonts w:ascii="Calibri" w:hAnsi="Calibri" w:cs="Calibri"/>
-                <w:color w:val="000000"/>
-                <w:lang w:val="en-US"/>
-              </w:rPr>
-              <w:t>! Please repair it!</w:t>
+                <w:lang w:val="en-US"/>
+              </w:rPr>
+              <w:t>The configuration '&lt;</w:t>
+            </w:r>
+            <w:proofErr w:type="spellStart"/>
+            <w:r>
+              <w:rPr>
+                <w:lang w:val="en-US"/>
+              </w:rPr>
+              <w:t>ConfigFile</w:t>
+            </w:r>
+            <w:proofErr w:type="spellEnd"/>
+            <w:r>
+              <w:rPr>
+                <w:lang w:val="en-US"/>
+              </w:rPr>
+              <w:t>&gt;' isn't valid! Please check it!</w:t>
             </w:r>
           </w:p>
         </w:tc>
@@ -5732,6 +5910,8 @@
           <w:p>
             <w:pPr>
               <w:rPr>
+                <w:rFonts w:ascii="Calibri" w:hAnsi="Calibri" w:cs="Calibri"/>
+                <w:color w:val="000000"/>
                 <w:lang w:val="en-US"/>
               </w:rPr>
             </w:pPr>
@@ -5753,7 +5933,7 @@
               <w:rPr>
                 <w:lang w:val="en-US"/>
               </w:rPr>
-              <w:t>27</w:t>
+              <w:t>5</w:t>
             </w:r>
           </w:p>
         </w:tc>
@@ -5764,18 +5944,28 @@
           <w:p>
             <w:pPr>
               <w:rPr>
-                <w:rFonts w:ascii="Calibri" w:hAnsi="Calibri" w:cs="Calibri"/>
-                <w:color w:val="000000"/>
                 <w:lang w:val="en-US"/>
               </w:rPr>
             </w:pPr>
             <w:r>
               <w:rPr>
-                <w:rFonts w:ascii="Calibri" w:hAnsi="Calibri" w:cs="Calibri"/>
-                <w:color w:val="000000"/>
-                <w:lang w:val="en-US"/>
-              </w:rPr>
-              <w:t>The POD is empty or doesn't exists! POD: &lt;POD&gt;</w:t>
+                <w:lang w:val="en-US"/>
+              </w:rPr>
+              <w:t>The credential file '&lt;</w:t>
+            </w:r>
+            <w:proofErr w:type="spellStart"/>
+            <w:r>
+              <w:rPr>
+                <w:lang w:val="en-US"/>
+              </w:rPr>
+              <w:t>CredentialFile</w:t>
+            </w:r>
+            <w:proofErr w:type="spellEnd"/>
+            <w:r>
+              <w:rPr>
+                <w:lang w:val="en-US"/>
+              </w:rPr>
+              <w:t>&gt;' doesn't exist!</w:t>
             </w:r>
           </w:p>
         </w:tc>
@@ -5786,6 +5976,8 @@
           <w:p>
             <w:pPr>
               <w:rPr>
+                <w:rFonts w:ascii="Calibri" w:hAnsi="Calibri" w:cs="Calibri"/>
+                <w:color w:val="000000"/>
                 <w:lang w:val="en-US"/>
               </w:rPr>
             </w:pPr>
@@ -5807,7 +5999,7 @@
               <w:rPr>
                 <w:lang w:val="en-US"/>
               </w:rPr>
-              <w:t>28</w:t>
+              <w:t>6</w:t>
             </w:r>
           </w:p>
         </w:tc>
@@ -5818,45 +6010,43 @@
           <w:p>
             <w:pPr>
               <w:rPr>
-                <w:rFonts w:ascii="Calibri" w:hAnsi="Calibri" w:cs="Calibri"/>
-                <w:color w:val="000000"/>
                 <w:lang w:val="en-US"/>
               </w:rPr>
             </w:pPr>
             <w:r>
               <w:rPr>
-                <w:rFonts w:ascii="Calibri" w:hAnsi="Calibri" w:cs="Calibri"/>
-                <w:color w:val="000000"/>
-                <w:lang w:val="en-US"/>
-              </w:rPr>
-              <w:t xml:space="preserve">The clone POD doesn't </w:t>
-            </w:r>
-            <w:r>
-              <w:rPr>
-                <w:rFonts w:ascii="Calibri" w:hAnsi="Calibri" w:cs="Calibri"/>
-                <w:color w:val="000000"/>
-                <w:lang w:val="en-US"/>
-              </w:rPr>
-              <w:t>exist</w:t>
-            </w:r>
-            <w:r>
-              <w:rPr>
-                <w:rFonts w:ascii="Calibri" w:hAnsi="Calibri" w:cs="Calibri"/>
-                <w:color w:val="000000"/>
-                <w:lang w:val="en-US"/>
-              </w:rPr>
-              <w:t xml:space="preserve"> or no volumes copied! POD: &lt;POD&gt;-</w:t>
+                <w:lang w:val="en-US"/>
+              </w:rPr>
+              <w:t xml:space="preserve">The </w:t>
             </w:r>
             <w:proofErr w:type="spellStart"/>
             <w:r>
               <w:rPr>
-                <w:rFonts w:ascii="Calibri" w:hAnsi="Calibri" w:cs="Calibri"/>
-                <w:color w:val="000000"/>
-                <w:lang w:val="en-US"/>
-              </w:rPr>
-              <w:t>podbackup</w:t>
+                <w:lang w:val="en-US"/>
+              </w:rPr>
+              <w:t>KeyFile</w:t>
             </w:r>
             <w:proofErr w:type="spellEnd"/>
+            <w:r>
+              <w:rPr>
+                <w:lang w:val="en-US"/>
+              </w:rPr>
+              <w:t xml:space="preserve"> '&lt;</w:t>
+            </w:r>
+            <w:proofErr w:type="spellStart"/>
+            <w:r>
+              <w:rPr>
+                <w:lang w:val="en-US"/>
+              </w:rPr>
+              <w:t>Keyfile</w:t>
+            </w:r>
+            <w:proofErr w:type="spellEnd"/>
+            <w:r>
+              <w:rPr>
+                <w:lang w:val="en-US"/>
+              </w:rPr>
+              <w:t>&gt;' doesn't exist!</w:t>
+            </w:r>
           </w:p>
         </w:tc>
         <w:tc>
@@ -5866,6 +6056,8 @@
           <w:p>
             <w:pPr>
               <w:rPr>
+                <w:rFonts w:ascii="Calibri" w:hAnsi="Calibri" w:cs="Calibri"/>
+                <w:color w:val="000000"/>
                 <w:lang w:val="en-US"/>
               </w:rPr>
             </w:pPr>
@@ -5887,7 +6079,7 @@
               <w:rPr>
                 <w:lang w:val="en-US"/>
               </w:rPr>
-              <w:t>33</w:t>
+              <w:t>10</w:t>
             </w:r>
           </w:p>
         </w:tc>
@@ -5898,18 +6090,28 @@
           <w:p>
             <w:pPr>
               <w:rPr>
-                <w:rFonts w:ascii="Calibri" w:hAnsi="Calibri" w:cs="Calibri"/>
-                <w:color w:val="000000"/>
                 <w:lang w:val="en-US"/>
               </w:rPr>
             </w:pPr>
             <w:r>
               <w:rPr>
-                <w:rFonts w:ascii="Calibri" w:hAnsi="Calibri" w:cs="Calibri"/>
-                <w:color w:val="000000"/>
-                <w:lang w:val="en-US"/>
-              </w:rPr>
-              <w:t>Transfer is processing! Try again later!</w:t>
+                <w:lang w:val="en-US"/>
+              </w:rPr>
+              <w:t>The element '</w:t>
+            </w:r>
+            <w:proofErr w:type="spellStart"/>
+            <w:r>
+              <w:rPr>
+                <w:lang w:val="en-US"/>
+              </w:rPr>
+              <w:t>Keyfile</w:t>
+            </w:r>
+            <w:proofErr w:type="spellEnd"/>
+            <w:r>
+              <w:rPr>
+                <w:lang w:val="en-US"/>
+              </w:rPr>
+              <w:t>' in the section 'general' is empty!</w:t>
             </w:r>
           </w:p>
         </w:tc>
@@ -5920,6 +6122,8 @@
           <w:p>
             <w:pPr>
               <w:rPr>
+                <w:rFonts w:ascii="Calibri" w:hAnsi="Calibri" w:cs="Calibri"/>
+                <w:color w:val="000000"/>
                 <w:lang w:val="en-US"/>
               </w:rPr>
             </w:pPr>
@@ -5941,7 +6145,7 @@
               <w:rPr>
                 <w:lang w:val="en-US"/>
               </w:rPr>
-              <w:t>51</w:t>
+              <w:t>11</w:t>
             </w:r>
           </w:p>
         </w:tc>
@@ -5952,18 +6156,28 @@
           <w:p>
             <w:pPr>
               <w:rPr>
-                <w:rFonts w:ascii="Calibri" w:hAnsi="Calibri" w:cs="Calibri"/>
-                <w:color w:val="000000"/>
                 <w:lang w:val="en-US"/>
               </w:rPr>
             </w:pPr>
             <w:r>
               <w:rPr>
-                <w:rFonts w:ascii="Calibri" w:hAnsi="Calibri" w:cs="Calibri"/>
-                <w:color w:val="000000"/>
-                <w:lang w:val="en-US"/>
-              </w:rPr>
-              <w:t>The source array isn't online!</w:t>
+                <w:lang w:val="en-US"/>
+              </w:rPr>
+              <w:t>The element '</w:t>
+            </w:r>
+            <w:proofErr w:type="spellStart"/>
+            <w:r>
+              <w:rPr>
+                <w:lang w:val="en-US"/>
+              </w:rPr>
+              <w:t>CredentialFile</w:t>
+            </w:r>
+            <w:proofErr w:type="spellEnd"/>
+            <w:r>
+              <w:rPr>
+                <w:lang w:val="en-US"/>
+              </w:rPr>
+              <w:t>' in the section '&lt;SECTION&gt;' is empty!</w:t>
             </w:r>
           </w:p>
         </w:tc>
@@ -5974,6 +6188,8 @@
           <w:p>
             <w:pPr>
               <w:rPr>
+                <w:rFonts w:ascii="Calibri" w:hAnsi="Calibri" w:cs="Calibri"/>
+                <w:color w:val="000000"/>
                 <w:lang w:val="en-US"/>
               </w:rPr>
             </w:pPr>
@@ -5995,7 +6211,7 @@
               <w:rPr>
                 <w:lang w:val="en-US"/>
               </w:rPr>
-              <w:t>120</w:t>
+              <w:t>15</w:t>
             </w:r>
           </w:p>
         </w:tc>
@@ -6009,6 +6225,40 @@
                 <w:lang w:val="en-US"/>
               </w:rPr>
             </w:pPr>
+            <w:r>
+              <w:rPr>
+                <w:lang w:val="en-US"/>
+              </w:rPr>
+              <w:t xml:space="preserve">The </w:t>
+            </w:r>
+            <w:proofErr w:type="spellStart"/>
+            <w:r>
+              <w:rPr>
+                <w:lang w:val="en-US"/>
+              </w:rPr>
+              <w:t>vCenter</w:t>
+            </w:r>
+            <w:proofErr w:type="spellEnd"/>
+            <w:r>
+              <w:rPr>
+                <w:lang w:val="en-US"/>
+              </w:rPr>
+              <w:t xml:space="preserve"> '&lt;</w:t>
+            </w:r>
+            <w:proofErr w:type="spellStart"/>
+            <w:r>
+              <w:rPr>
+                <w:lang w:val="en-US"/>
+              </w:rPr>
+              <w:t>vCenter</w:t>
+            </w:r>
+            <w:proofErr w:type="spellEnd"/>
+            <w:r>
+              <w:rPr>
+                <w:lang w:val="en-US"/>
+              </w:rPr>
+              <w:t>&gt;' isn't reachable over ICMP!</w:t>
+            </w:r>
           </w:p>
         </w:tc>
         <w:tc>
@@ -6020,92 +6270,6 @@
               <w:rPr>
                 <w:rFonts w:ascii="Calibri" w:hAnsi="Calibri" w:cs="Calibri"/>
                 <w:color w:val="000000"/>
-                <w:lang w:val="en-US"/>
-              </w:rPr>
-            </w:pPr>
-            <w:r>
-              <w:rPr>
-                <w:rFonts w:ascii="Calibri" w:hAnsi="Calibri" w:cs="Calibri"/>
-                <w:color w:val="000000"/>
-                <w:lang w:val="en-US"/>
-              </w:rPr>
-              <w:t>General error message.</w:t>
-            </w:r>
-            <w:r>
-              <w:rPr>
-                <w:rFonts w:ascii="Calibri" w:hAnsi="Calibri" w:cs="Calibri"/>
-                <w:color w:val="000000"/>
-                <w:lang w:val="en-US"/>
-              </w:rPr>
-              <w:t xml:space="preserve"> </w:t>
-            </w:r>
-            <w:r>
-              <w:rPr>
-                <w:rFonts w:ascii="Calibri" w:hAnsi="Calibri" w:cs="Calibri"/>
-                <w:color w:val="000000"/>
-                <w:lang w:val="en-US"/>
-              </w:rPr>
-              <w:t>It is coming from</w:t>
-            </w:r>
-            <w:r>
-              <w:rPr>
-                <w:rFonts w:ascii="Calibri" w:hAnsi="Calibri" w:cs="Calibri"/>
-                <w:color w:val="000000"/>
-                <w:lang w:val="en-US"/>
-              </w:rPr>
-              <w:t xml:space="preserve"> FlashArray</w:t>
-            </w:r>
-          </w:p>
-        </w:tc>
-      </w:tr>
-      <w:tr>
-        <w:tc>
-          <w:tcPr>
-            <w:tcW w:w="1615" w:type="dxa"/>
-          </w:tcPr>
-          <w:p>
-            <w:pPr>
-              <w:rPr>
-                <w:lang w:val="en-US"/>
-              </w:rPr>
-            </w:pPr>
-            <w:r>
-              <w:rPr>
-                <w:lang w:val="en-US"/>
-              </w:rPr>
-              <w:t>125</w:t>
-            </w:r>
-          </w:p>
-        </w:tc>
-        <w:tc>
-          <w:tcPr>
-            <w:tcW w:w="4597" w:type="dxa"/>
-          </w:tcPr>
-          <w:p>
-            <w:pPr>
-              <w:rPr>
-                <w:rFonts w:ascii="Calibri" w:hAnsi="Calibri" w:cs="Calibri"/>
-                <w:color w:val="000000"/>
-                <w:lang w:val="en-US"/>
-              </w:rPr>
-            </w:pPr>
-            <w:r>
-              <w:rPr>
-                <w:rFonts w:ascii="Calibri" w:hAnsi="Calibri" w:cs="Calibri"/>
-                <w:color w:val="000000"/>
-                <w:lang w:val="en-US"/>
-              </w:rPr>
-              <w:t>All datastores has issues! Please check the logfile '&lt;LOGFILE&gt;'!</w:t>
-            </w:r>
-          </w:p>
-        </w:tc>
-        <w:tc>
-          <w:tcPr>
-            <w:tcW w:w="2850" w:type="dxa"/>
-          </w:tcPr>
-          <w:p>
-            <w:pPr>
-              <w:rPr>
                 <w:lang w:val="en-US"/>
               </w:rPr>
             </w:pPr>
@@ -6127,7 +6291,7 @@
               <w:rPr>
                 <w:lang w:val="en-US"/>
               </w:rPr>
-              <w:t>197</w:t>
+              <w:t>20</w:t>
             </w:r>
           </w:p>
         </w:tc>
@@ -6138,36 +6302,14 @@
           <w:p>
             <w:pPr>
               <w:rPr>
-                <w:rFonts w:ascii="Calibri" w:hAnsi="Calibri" w:cs="Calibri"/>
-                <w:color w:val="000000"/>
                 <w:lang w:val="en-US"/>
               </w:rPr>
             </w:pPr>
             <w:r>
               <w:rPr>
-                <w:rFonts w:ascii="Calibri" w:hAnsi="Calibri" w:cs="Calibri"/>
-                <w:color w:val="000000"/>
-                <w:lang w:val="en-US"/>
-              </w:rPr>
-              <w:t xml:space="preserve">The Host or </w:t>
-            </w:r>
-            <w:proofErr w:type="spellStart"/>
-            <w:r>
-              <w:rPr>
-                <w:rFonts w:ascii="Calibri" w:hAnsi="Calibri" w:cs="Calibri"/>
-                <w:color w:val="000000"/>
-                <w:lang w:val="en-US"/>
-              </w:rPr>
-              <w:t>HostGroup</w:t>
-            </w:r>
-            <w:proofErr w:type="spellEnd"/>
-            <w:r>
-              <w:rPr>
-                <w:rFonts w:ascii="Calibri" w:hAnsi="Calibri" w:cs="Calibri"/>
-                <w:color w:val="000000"/>
-                <w:lang w:val="en-US"/>
-              </w:rPr>
-              <w:t xml:space="preserve"> isn't defined in the config file!</w:t>
+                <w:lang w:val="en-US"/>
+              </w:rPr>
+              <w:t>Both ActiveCluster member are UNAVAILABLE!</w:t>
             </w:r>
           </w:p>
         </w:tc>
@@ -6178,6 +6320,8 @@
           <w:p>
             <w:pPr>
               <w:rPr>
+                <w:rFonts w:ascii="Calibri" w:hAnsi="Calibri" w:cs="Calibri"/>
+                <w:color w:val="000000"/>
                 <w:lang w:val="en-US"/>
               </w:rPr>
             </w:pPr>
@@ -6199,7 +6343,7 @@
               <w:rPr>
                 <w:lang w:val="en-US"/>
               </w:rPr>
-              <w:t>266</w:t>
+              <w:t>21</w:t>
             </w:r>
           </w:p>
         </w:tc>
@@ -6213,6 +6357,26 @@
                 <w:lang w:val="en-US"/>
               </w:rPr>
             </w:pPr>
+            <w:r>
+              <w:rPr>
+                <w:lang w:val="en-US"/>
+              </w:rPr>
+              <w:t>The connection to '&lt;</w:t>
+            </w:r>
+            <w:proofErr w:type="spellStart"/>
+            <w:r>
+              <w:rPr>
+                <w:lang w:val="en-US"/>
+              </w:rPr>
+              <w:t>TargetArray</w:t>
+            </w:r>
+            <w:proofErr w:type="spellEnd"/>
+            <w:r>
+              <w:rPr>
+                <w:lang w:val="en-US"/>
+              </w:rPr>
+              <w:t>&gt;' was unsuccessful!</w:t>
+            </w:r>
           </w:p>
         </w:tc>
         <w:tc>
@@ -6227,38 +6391,6 @@
                 <w:lang w:val="en-US"/>
               </w:rPr>
             </w:pPr>
-            <w:r>
-              <w:rPr>
-                <w:rFonts w:ascii="Calibri" w:hAnsi="Calibri" w:cs="Calibri"/>
-                <w:color w:val="000000"/>
-                <w:lang w:val="en-US"/>
-              </w:rPr>
-              <w:t>Unsuccessful replication</w:t>
-            </w:r>
-            <w:r>
-              <w:rPr>
-                <w:rFonts w:ascii="Calibri" w:hAnsi="Calibri" w:cs="Calibri"/>
-                <w:color w:val="000000"/>
-                <w:lang w:val="en-US"/>
-              </w:rPr>
-              <w:t xml:space="preserve">. </w:t>
-            </w:r>
-            <w:r>
-              <w:rPr>
-                <w:rFonts w:ascii="Calibri" w:hAnsi="Calibri" w:cs="Calibri"/>
-                <w:color w:val="000000"/>
-                <w:lang w:val="en-US"/>
-              </w:rPr>
-              <w:t xml:space="preserve">It is coming from </w:t>
-            </w:r>
-            <w:r>
-              <w:rPr>
-                <w:rFonts w:ascii="Calibri" w:hAnsi="Calibri" w:cs="Calibri"/>
-                <w:color w:val="000000"/>
-                <w:lang w:val="en-US"/>
-              </w:rPr>
-              <w:t>FlashArray</w:t>
-            </w:r>
           </w:p>
         </w:tc>
       </w:tr>
@@ -6277,7 +6409,7 @@
               <w:rPr>
                 <w:lang w:val="en-US"/>
               </w:rPr>
-              <w:t>322</w:t>
+              <w:t>22</w:t>
             </w:r>
           </w:p>
         </w:tc>
@@ -6288,54 +6420,28 @@
           <w:p>
             <w:pPr>
               <w:rPr>
-                <w:rFonts w:ascii="Calibri" w:hAnsi="Calibri" w:cs="Calibri"/>
-                <w:color w:val="000000"/>
                 <w:lang w:val="en-US"/>
               </w:rPr>
             </w:pPr>
             <w:r>
               <w:rPr>
-                <w:rFonts w:ascii="Calibri" w:hAnsi="Calibri" w:cs="Calibri"/>
-                <w:color w:val="000000"/>
-                <w:lang w:val="en-US"/>
-              </w:rPr>
-              <w:t xml:space="preserve">There is no target snapshot of </w:t>
+                <w:lang w:val="en-US"/>
+              </w:rPr>
+              <w:t>The connection to '&lt;</w:t>
             </w:r>
             <w:proofErr w:type="spellStart"/>
             <w:r>
               <w:rPr>
-                <w:rFonts w:ascii="Calibri" w:hAnsi="Calibri" w:cs="Calibri"/>
-                <w:color w:val="000000"/>
-                <w:lang w:val="en-US"/>
-              </w:rPr>
-              <w:t>ProtectionGroup</w:t>
+                <w:lang w:val="en-US"/>
+              </w:rPr>
+              <w:t>vCenter</w:t>
             </w:r>
             <w:proofErr w:type="spellEnd"/>
             <w:r>
               <w:rPr>
-                <w:rFonts w:ascii="Calibri" w:hAnsi="Calibri" w:cs="Calibri"/>
-                <w:color w:val="000000"/>
-                <w:lang w:val="en-US"/>
-              </w:rPr>
-              <w:t xml:space="preserve"> '&lt;SOURCE&gt;:&lt;POD&gt;-</w:t>
-            </w:r>
-            <w:proofErr w:type="spellStart"/>
-            <w:r>
-              <w:rPr>
-                <w:rFonts w:ascii="Calibri" w:hAnsi="Calibri" w:cs="Calibri"/>
-                <w:color w:val="000000"/>
-                <w:lang w:val="en-US"/>
-              </w:rPr>
-              <w:t>async</w:t>
-            </w:r>
-            <w:proofErr w:type="spellEnd"/>
-            <w:r>
-              <w:rPr>
-                <w:rFonts w:ascii="Calibri" w:hAnsi="Calibri" w:cs="Calibri"/>
-                <w:color w:val="000000"/>
-                <w:lang w:val="en-US"/>
-              </w:rPr>
-              <w:t>'!</w:t>
+                <w:lang w:val="en-US"/>
+              </w:rPr>
+              <w:t>&gt;' was unsuccessful!</w:t>
             </w:r>
           </w:p>
         </w:tc>
@@ -6346,6 +6452,620 @@
           <w:p>
             <w:pPr>
               <w:rPr>
+                <w:rFonts w:ascii="Calibri" w:hAnsi="Calibri" w:cs="Calibri"/>
+                <w:color w:val="000000"/>
+                <w:lang w:val="en-US"/>
+              </w:rPr>
+            </w:pPr>
+          </w:p>
+        </w:tc>
+      </w:tr>
+      <w:tr>
+        <w:tc>
+          <w:tcPr>
+            <w:tcW w:w="1615" w:type="dxa"/>
+          </w:tcPr>
+          <w:p>
+            <w:pPr>
+              <w:rPr>
+                <w:lang w:val="en-US"/>
+              </w:rPr>
+            </w:pPr>
+            <w:r>
+              <w:rPr>
+                <w:lang w:val="en-US"/>
+              </w:rPr>
+              <w:t>26</w:t>
+            </w:r>
+          </w:p>
+        </w:tc>
+        <w:tc>
+          <w:tcPr>
+            <w:tcW w:w="4597" w:type="dxa"/>
+          </w:tcPr>
+          <w:p>
+            <w:pPr>
+              <w:rPr>
+                <w:rFonts w:ascii="Calibri" w:hAnsi="Calibri" w:cs="Calibri"/>
+                <w:color w:val="000000"/>
+                <w:lang w:val="en-US"/>
+              </w:rPr>
+            </w:pPr>
+            <w:r>
+              <w:rPr>
+                <w:rFonts w:ascii="Calibri" w:hAnsi="Calibri" w:cs="Calibri"/>
+                <w:color w:val="000000"/>
+                <w:lang w:val="en-US"/>
+              </w:rPr>
+              <w:t xml:space="preserve">The POD '&lt;POD&gt;' is not </w:t>
+            </w:r>
+            <w:r>
+              <w:rPr>
+                <w:rFonts w:ascii="Calibri" w:hAnsi="Calibri" w:cs="Calibri"/>
+                <w:color w:val="000000"/>
+                <w:lang w:val="en-US"/>
+              </w:rPr>
+              <w:t>healthy</w:t>
+            </w:r>
+            <w:r>
+              <w:rPr>
+                <w:rFonts w:ascii="Calibri" w:hAnsi="Calibri" w:cs="Calibri"/>
+                <w:color w:val="000000"/>
+                <w:lang w:val="en-US"/>
+              </w:rPr>
+              <w:t>! Please repair it!</w:t>
+            </w:r>
+          </w:p>
+        </w:tc>
+        <w:tc>
+          <w:tcPr>
+            <w:tcW w:w="2850" w:type="dxa"/>
+          </w:tcPr>
+          <w:p>
+            <w:pPr>
+              <w:rPr>
+                <w:lang w:val="en-US"/>
+              </w:rPr>
+            </w:pPr>
+          </w:p>
+        </w:tc>
+      </w:tr>
+      <w:tr>
+        <w:tc>
+          <w:tcPr>
+            <w:tcW w:w="1615" w:type="dxa"/>
+          </w:tcPr>
+          <w:p>
+            <w:pPr>
+              <w:rPr>
+                <w:lang w:val="en-US"/>
+              </w:rPr>
+            </w:pPr>
+            <w:r>
+              <w:rPr>
+                <w:lang w:val="en-US"/>
+              </w:rPr>
+              <w:t>27</w:t>
+            </w:r>
+          </w:p>
+        </w:tc>
+        <w:tc>
+          <w:tcPr>
+            <w:tcW w:w="4597" w:type="dxa"/>
+          </w:tcPr>
+          <w:p>
+            <w:pPr>
+              <w:rPr>
+                <w:rFonts w:ascii="Calibri" w:hAnsi="Calibri" w:cs="Calibri"/>
+                <w:color w:val="000000"/>
+                <w:lang w:val="en-US"/>
+              </w:rPr>
+            </w:pPr>
+            <w:r>
+              <w:rPr>
+                <w:rFonts w:ascii="Calibri" w:hAnsi="Calibri" w:cs="Calibri"/>
+                <w:color w:val="000000"/>
+                <w:lang w:val="en-US"/>
+              </w:rPr>
+              <w:t>The POD is empty or doesn't exists! POD: &lt;POD&gt;</w:t>
+            </w:r>
+          </w:p>
+        </w:tc>
+        <w:tc>
+          <w:tcPr>
+            <w:tcW w:w="2850" w:type="dxa"/>
+          </w:tcPr>
+          <w:p>
+            <w:pPr>
+              <w:rPr>
+                <w:lang w:val="en-US"/>
+              </w:rPr>
+            </w:pPr>
+          </w:p>
+        </w:tc>
+      </w:tr>
+      <w:tr>
+        <w:tc>
+          <w:tcPr>
+            <w:tcW w:w="1615" w:type="dxa"/>
+          </w:tcPr>
+          <w:p>
+            <w:pPr>
+              <w:rPr>
+                <w:lang w:val="en-US"/>
+              </w:rPr>
+            </w:pPr>
+            <w:r>
+              <w:rPr>
+                <w:lang w:val="en-US"/>
+              </w:rPr>
+              <w:t>28</w:t>
+            </w:r>
+          </w:p>
+        </w:tc>
+        <w:tc>
+          <w:tcPr>
+            <w:tcW w:w="4597" w:type="dxa"/>
+          </w:tcPr>
+          <w:p>
+            <w:pPr>
+              <w:rPr>
+                <w:rFonts w:ascii="Calibri" w:hAnsi="Calibri" w:cs="Calibri"/>
+                <w:color w:val="000000"/>
+                <w:lang w:val="en-US"/>
+              </w:rPr>
+            </w:pPr>
+            <w:r>
+              <w:rPr>
+                <w:rFonts w:ascii="Calibri" w:hAnsi="Calibri" w:cs="Calibri"/>
+                <w:color w:val="000000"/>
+                <w:lang w:val="en-US"/>
+              </w:rPr>
+              <w:t xml:space="preserve">The clone POD doesn't </w:t>
+            </w:r>
+            <w:r>
+              <w:rPr>
+                <w:rFonts w:ascii="Calibri" w:hAnsi="Calibri" w:cs="Calibri"/>
+                <w:color w:val="000000"/>
+                <w:lang w:val="en-US"/>
+              </w:rPr>
+              <w:t>exist</w:t>
+            </w:r>
+            <w:r>
+              <w:rPr>
+                <w:rFonts w:ascii="Calibri" w:hAnsi="Calibri" w:cs="Calibri"/>
+                <w:color w:val="000000"/>
+                <w:lang w:val="en-US"/>
+              </w:rPr>
+              <w:t xml:space="preserve"> or no volumes copied! POD: &lt;POD&gt;-</w:t>
+            </w:r>
+            <w:proofErr w:type="spellStart"/>
+            <w:r>
+              <w:rPr>
+                <w:rFonts w:ascii="Calibri" w:hAnsi="Calibri" w:cs="Calibri"/>
+                <w:color w:val="000000"/>
+                <w:lang w:val="en-US"/>
+              </w:rPr>
+              <w:t>podbackup</w:t>
+            </w:r>
+            <w:proofErr w:type="spellEnd"/>
+          </w:p>
+        </w:tc>
+        <w:tc>
+          <w:tcPr>
+            <w:tcW w:w="2850" w:type="dxa"/>
+          </w:tcPr>
+          <w:p>
+            <w:pPr>
+              <w:rPr>
+                <w:lang w:val="en-US"/>
+              </w:rPr>
+            </w:pPr>
+          </w:p>
+        </w:tc>
+      </w:tr>
+      <w:tr>
+        <w:tc>
+          <w:tcPr>
+            <w:tcW w:w="1615" w:type="dxa"/>
+          </w:tcPr>
+          <w:p>
+            <w:pPr>
+              <w:rPr>
+                <w:lang w:val="en-US"/>
+              </w:rPr>
+            </w:pPr>
+            <w:r>
+              <w:rPr>
+                <w:lang w:val="en-US"/>
+              </w:rPr>
+              <w:t>33</w:t>
+            </w:r>
+          </w:p>
+        </w:tc>
+        <w:tc>
+          <w:tcPr>
+            <w:tcW w:w="4597" w:type="dxa"/>
+          </w:tcPr>
+          <w:p>
+            <w:pPr>
+              <w:rPr>
+                <w:rFonts w:ascii="Calibri" w:hAnsi="Calibri" w:cs="Calibri"/>
+                <w:color w:val="000000"/>
+                <w:lang w:val="en-US"/>
+              </w:rPr>
+            </w:pPr>
+            <w:r>
+              <w:rPr>
+                <w:rFonts w:ascii="Calibri" w:hAnsi="Calibri" w:cs="Calibri"/>
+                <w:color w:val="000000"/>
+                <w:lang w:val="en-US"/>
+              </w:rPr>
+              <w:t>Transfer is processing! Try again later!</w:t>
+            </w:r>
+          </w:p>
+        </w:tc>
+        <w:tc>
+          <w:tcPr>
+            <w:tcW w:w="2850" w:type="dxa"/>
+          </w:tcPr>
+          <w:p>
+            <w:pPr>
+              <w:rPr>
+                <w:lang w:val="en-US"/>
+              </w:rPr>
+            </w:pPr>
+          </w:p>
+        </w:tc>
+      </w:tr>
+      <w:tr>
+        <w:tc>
+          <w:tcPr>
+            <w:tcW w:w="1615" w:type="dxa"/>
+          </w:tcPr>
+          <w:p>
+            <w:pPr>
+              <w:rPr>
+                <w:lang w:val="en-US"/>
+              </w:rPr>
+            </w:pPr>
+            <w:r>
+              <w:rPr>
+                <w:lang w:val="en-US"/>
+              </w:rPr>
+              <w:t>51</w:t>
+            </w:r>
+          </w:p>
+        </w:tc>
+        <w:tc>
+          <w:tcPr>
+            <w:tcW w:w="4597" w:type="dxa"/>
+          </w:tcPr>
+          <w:p>
+            <w:pPr>
+              <w:rPr>
+                <w:rFonts w:ascii="Calibri" w:hAnsi="Calibri" w:cs="Calibri"/>
+                <w:color w:val="000000"/>
+                <w:lang w:val="en-US"/>
+              </w:rPr>
+            </w:pPr>
+            <w:r>
+              <w:rPr>
+                <w:rFonts w:ascii="Calibri" w:hAnsi="Calibri" w:cs="Calibri"/>
+                <w:color w:val="000000"/>
+                <w:lang w:val="en-US"/>
+              </w:rPr>
+              <w:t>The source array isn't online!</w:t>
+            </w:r>
+          </w:p>
+        </w:tc>
+        <w:tc>
+          <w:tcPr>
+            <w:tcW w:w="2850" w:type="dxa"/>
+          </w:tcPr>
+          <w:p>
+            <w:pPr>
+              <w:rPr>
+                <w:lang w:val="en-US"/>
+              </w:rPr>
+            </w:pPr>
+          </w:p>
+        </w:tc>
+      </w:tr>
+      <w:tr>
+        <w:tc>
+          <w:tcPr>
+            <w:tcW w:w="1615" w:type="dxa"/>
+          </w:tcPr>
+          <w:p>
+            <w:pPr>
+              <w:rPr>
+                <w:lang w:val="en-US"/>
+              </w:rPr>
+            </w:pPr>
+            <w:r>
+              <w:rPr>
+                <w:lang w:val="en-US"/>
+              </w:rPr>
+              <w:t>120</w:t>
+            </w:r>
+          </w:p>
+        </w:tc>
+        <w:tc>
+          <w:tcPr>
+            <w:tcW w:w="4597" w:type="dxa"/>
+          </w:tcPr>
+          <w:p>
+            <w:pPr>
+              <w:rPr>
+                <w:lang w:val="en-US"/>
+              </w:rPr>
+            </w:pPr>
+          </w:p>
+        </w:tc>
+        <w:tc>
+          <w:tcPr>
+            <w:tcW w:w="2850" w:type="dxa"/>
+          </w:tcPr>
+          <w:p>
+            <w:pPr>
+              <w:rPr>
+                <w:rFonts w:ascii="Calibri" w:hAnsi="Calibri" w:cs="Calibri"/>
+                <w:color w:val="000000"/>
+                <w:lang w:val="en-US"/>
+              </w:rPr>
+            </w:pPr>
+            <w:r>
+              <w:rPr>
+                <w:rFonts w:ascii="Calibri" w:hAnsi="Calibri" w:cs="Calibri"/>
+                <w:color w:val="000000"/>
+                <w:lang w:val="en-US"/>
+              </w:rPr>
+              <w:t>General error message.</w:t>
+            </w:r>
+            <w:r>
+              <w:rPr>
+                <w:rFonts w:ascii="Calibri" w:hAnsi="Calibri" w:cs="Calibri"/>
+                <w:color w:val="000000"/>
+                <w:lang w:val="en-US"/>
+              </w:rPr>
+              <w:t xml:space="preserve"> </w:t>
+            </w:r>
+            <w:r>
+              <w:rPr>
+                <w:rFonts w:ascii="Calibri" w:hAnsi="Calibri" w:cs="Calibri"/>
+                <w:color w:val="000000"/>
+                <w:lang w:val="en-US"/>
+              </w:rPr>
+              <w:t>It is coming from</w:t>
+            </w:r>
+            <w:r>
+              <w:rPr>
+                <w:rFonts w:ascii="Calibri" w:hAnsi="Calibri" w:cs="Calibri"/>
+                <w:color w:val="000000"/>
+                <w:lang w:val="en-US"/>
+              </w:rPr>
+              <w:t xml:space="preserve"> FlashArray</w:t>
+            </w:r>
+          </w:p>
+        </w:tc>
+      </w:tr>
+      <w:tr>
+        <w:tc>
+          <w:tcPr>
+            <w:tcW w:w="1615" w:type="dxa"/>
+          </w:tcPr>
+          <w:p>
+            <w:pPr>
+              <w:rPr>
+                <w:lang w:val="en-US"/>
+              </w:rPr>
+            </w:pPr>
+            <w:r>
+              <w:rPr>
+                <w:lang w:val="en-US"/>
+              </w:rPr>
+              <w:t>125</w:t>
+            </w:r>
+          </w:p>
+        </w:tc>
+        <w:tc>
+          <w:tcPr>
+            <w:tcW w:w="4597" w:type="dxa"/>
+          </w:tcPr>
+          <w:p>
+            <w:pPr>
+              <w:rPr>
+                <w:rFonts w:ascii="Calibri" w:hAnsi="Calibri" w:cs="Calibri"/>
+                <w:color w:val="000000"/>
+                <w:lang w:val="en-US"/>
+              </w:rPr>
+            </w:pPr>
+            <w:r>
+              <w:rPr>
+                <w:rFonts w:ascii="Calibri" w:hAnsi="Calibri" w:cs="Calibri"/>
+                <w:color w:val="000000"/>
+                <w:lang w:val="en-US"/>
+              </w:rPr>
+              <w:t>All datastores has issues! Please check the logfile '&lt;LOGFILE&gt;'!</w:t>
+            </w:r>
+          </w:p>
+        </w:tc>
+        <w:tc>
+          <w:tcPr>
+            <w:tcW w:w="2850" w:type="dxa"/>
+          </w:tcPr>
+          <w:p>
+            <w:pPr>
+              <w:rPr>
+                <w:lang w:val="en-US"/>
+              </w:rPr>
+            </w:pPr>
+          </w:p>
+        </w:tc>
+      </w:tr>
+      <w:tr>
+        <w:tc>
+          <w:tcPr>
+            <w:tcW w:w="1615" w:type="dxa"/>
+          </w:tcPr>
+          <w:p>
+            <w:pPr>
+              <w:rPr>
+                <w:lang w:val="en-US"/>
+              </w:rPr>
+            </w:pPr>
+            <w:r>
+              <w:rPr>
+                <w:lang w:val="en-US"/>
+              </w:rPr>
+              <w:t>266</w:t>
+            </w:r>
+          </w:p>
+        </w:tc>
+        <w:tc>
+          <w:tcPr>
+            <w:tcW w:w="4597" w:type="dxa"/>
+          </w:tcPr>
+          <w:p>
+            <w:pPr>
+              <w:rPr>
+                <w:lang w:val="en-US"/>
+              </w:rPr>
+            </w:pPr>
+          </w:p>
+        </w:tc>
+        <w:tc>
+          <w:tcPr>
+            <w:tcW w:w="2850" w:type="dxa"/>
+          </w:tcPr>
+          <w:p>
+            <w:pPr>
+              <w:rPr>
+                <w:rFonts w:ascii="Calibri" w:hAnsi="Calibri" w:cs="Calibri"/>
+                <w:color w:val="000000"/>
+                <w:lang w:val="en-US"/>
+              </w:rPr>
+            </w:pPr>
+            <w:r>
+              <w:rPr>
+                <w:rFonts w:ascii="Calibri" w:hAnsi="Calibri" w:cs="Calibri"/>
+                <w:color w:val="000000"/>
+                <w:lang w:val="en-US"/>
+              </w:rPr>
+              <w:t>Unsuccessful replication</w:t>
+            </w:r>
+            <w:r>
+              <w:rPr>
+                <w:rFonts w:ascii="Calibri" w:hAnsi="Calibri" w:cs="Calibri"/>
+                <w:color w:val="000000"/>
+                <w:lang w:val="en-US"/>
+              </w:rPr>
+              <w:t xml:space="preserve">. </w:t>
+            </w:r>
+            <w:r>
+              <w:rPr>
+                <w:rFonts w:ascii="Calibri" w:hAnsi="Calibri" w:cs="Calibri"/>
+                <w:color w:val="000000"/>
+                <w:lang w:val="en-US"/>
+              </w:rPr>
+              <w:t xml:space="preserve">It is coming from </w:t>
+            </w:r>
+            <w:r>
+              <w:rPr>
+                <w:rFonts w:ascii="Calibri" w:hAnsi="Calibri" w:cs="Calibri"/>
+                <w:color w:val="000000"/>
+                <w:lang w:val="en-US"/>
+              </w:rPr>
+              <w:t>FlashArray</w:t>
+            </w:r>
+          </w:p>
+        </w:tc>
+      </w:tr>
+      <w:tr>
+        <w:tc>
+          <w:tcPr>
+            <w:tcW w:w="1615" w:type="dxa"/>
+          </w:tcPr>
+          <w:p>
+            <w:pPr>
+              <w:rPr>
+                <w:lang w:val="en-US"/>
+              </w:rPr>
+            </w:pPr>
+            <w:r>
+              <w:rPr>
+                <w:lang w:val="en-US"/>
+              </w:rPr>
+              <w:t>322</w:t>
+            </w:r>
+          </w:p>
+        </w:tc>
+        <w:tc>
+          <w:tcPr>
+            <w:tcW w:w="4597" w:type="dxa"/>
+          </w:tcPr>
+          <w:p>
+            <w:pPr>
+              <w:rPr>
+                <w:rFonts w:ascii="Calibri" w:hAnsi="Calibri" w:cs="Calibri"/>
+                <w:color w:val="000000"/>
+                <w:lang w:val="en-US"/>
+              </w:rPr>
+            </w:pPr>
+            <w:r>
+              <w:rPr>
+                <w:rFonts w:ascii="Calibri" w:hAnsi="Calibri" w:cs="Calibri"/>
+                <w:color w:val="000000"/>
+                <w:lang w:val="en-US"/>
+              </w:rPr>
+              <w:t xml:space="preserve">There is no target snapshot of </w:t>
+            </w:r>
+            <w:proofErr w:type="spellStart"/>
+            <w:r>
+              <w:rPr>
+                <w:rFonts w:ascii="Calibri" w:hAnsi="Calibri" w:cs="Calibri"/>
+                <w:color w:val="000000"/>
+                <w:lang w:val="en-US"/>
+              </w:rPr>
+              <w:t>ProtectionGroup</w:t>
+            </w:r>
+            <w:proofErr w:type="spellEnd"/>
+            <w:r>
+              <w:rPr>
+                <w:rFonts w:ascii="Calibri" w:hAnsi="Calibri" w:cs="Calibri"/>
+                <w:color w:val="000000"/>
+                <w:lang w:val="en-US"/>
+              </w:rPr>
+              <w:t xml:space="preserve"> '&lt;SOURCE&gt;:&lt;POD&gt;-</w:t>
+            </w:r>
+            <w:proofErr w:type="spellStart"/>
+            <w:r>
+              <w:rPr>
+                <w:rFonts w:ascii="Calibri" w:hAnsi="Calibri" w:cs="Calibri"/>
+                <w:color w:val="000000"/>
+                <w:lang w:val="en-US"/>
+              </w:rPr>
+              <w:t>async</w:t>
+            </w:r>
+            <w:proofErr w:type="spellEnd"/>
+            <w:r>
+              <w:rPr>
+                <w:rFonts w:ascii="Calibri" w:hAnsi="Calibri" w:cs="Calibri"/>
+                <w:color w:val="000000"/>
+                <w:lang w:val="en-US"/>
+              </w:rPr>
+              <w:t>'!</w:t>
+            </w:r>
+          </w:p>
+        </w:tc>
+        <w:tc>
+          <w:tcPr>
+            <w:tcW w:w="2850" w:type="dxa"/>
+          </w:tcPr>
+          <w:p>
+            <w:pPr>
+              <w:rPr>
                 <w:lang w:val="en-US"/>
               </w:rPr>
             </w:pPr>
@@ -6384,7 +7104,7 @@
           <w:lang w:val="en-US"/>
         </w:rPr>
       </w:pPr>
-      <w:bookmarkStart w:id="12" w:name="_Toc506800391"/>
+      <w:bookmarkStart w:id="11" w:name="_Toc506800391"/>
       <w:r>
         <w:rPr>
           <w:lang w:val="en-US"/>
@@ -6398,7 +7118,7 @@
         </w:rPr>
         <w:t>c</w:t>
       </w:r>
-      <w:bookmarkEnd w:id="12"/>
+      <w:bookmarkEnd w:id="11"/>
     </w:p>
     <w:p>
       <w:pPr>
@@ -6407,7 +7127,7 @@
           <w:lang w:val="en-US"/>
         </w:rPr>
       </w:pPr>
-      <w:bookmarkStart w:id="13" w:name="_Toc506800392"/>
+      <w:bookmarkStart w:id="12" w:name="_Toc506800392"/>
       <w:r>
         <w:rPr>
           <w:noProof/>
@@ -6500,7 +7220,7 @@
         </w:rPr>
         <w:t>ess</w:t>
       </w:r>
-      <w:bookmarkEnd w:id="13"/>
+      <w:bookmarkEnd w:id="12"/>
     </w:p>
     <w:p>
       <w:pPr>
@@ -6522,7 +7242,7 @@
           <w:lang w:val="en-US"/>
         </w:rPr>
       </w:pPr>
-      <w:bookmarkStart w:id="14" w:name="_Toc506800393"/>
+      <w:bookmarkStart w:id="13" w:name="_Toc506800393"/>
       <w:r>
         <w:rPr>
           <w:noProof/>
@@ -6598,7 +7318,7 @@
         </w:rPr>
         <w:t xml:space="preserve"> FlashArray prechecking</w:t>
       </w:r>
-      <w:bookmarkEnd w:id="14"/>
+      <w:bookmarkEnd w:id="13"/>
     </w:p>
     <w:p>
       <w:pPr>
@@ -6628,7 +7348,7 @@
           <w:lang w:val="en-US"/>
         </w:rPr>
       </w:pPr>
-      <w:bookmarkStart w:id="15" w:name="_Toc506800394"/>
+      <w:bookmarkStart w:id="14" w:name="_Toc506800394"/>
       <w:r>
         <w:rPr>
           <w:noProof/>
@@ -6704,7 +7424,7 @@
         </w:rPr>
         <w:t>Cloning the volumes and prepare to transfer</w:t>
       </w:r>
-      <w:bookmarkEnd w:id="15"/>
+      <w:bookmarkEnd w:id="14"/>
     </w:p>
     <w:p>
       <w:pPr>
@@ -6734,7 +7454,7 @@
           <w:lang w:val="en-US"/>
         </w:rPr>
       </w:pPr>
-      <w:bookmarkStart w:id="16" w:name="_Toc506800395"/>
+      <w:bookmarkStart w:id="15" w:name="_Toc506800395"/>
       <w:r>
         <w:rPr>
           <w:lang w:val="en-US"/>
@@ -6742,7 +7462,7 @@
         <w:lastRenderedPageBreak/>
         <w:t>Cleaning up</w:t>
       </w:r>
-      <w:bookmarkEnd w:id="16"/>
+      <w:bookmarkEnd w:id="15"/>
     </w:p>
     <w:p>
       <w:pPr>
@@ -6829,14 +7549,14 @@
           <w:lang w:val="en-US"/>
         </w:rPr>
       </w:pPr>
-      <w:bookmarkStart w:id="17" w:name="_Toc506800396"/>
+      <w:bookmarkStart w:id="16" w:name="_Toc506800396"/>
       <w:r>
         <w:rPr>
           <w:lang w:val="en-US"/>
         </w:rPr>
         <w:t>Target FlashArray - Volume create and apply retention</w:t>
       </w:r>
-      <w:bookmarkEnd w:id="17"/>
+      <w:bookmarkEnd w:id="16"/>
     </w:p>
     <w:p>
       <w:pPr>
@@ -6941,30 +7661,30 @@
           <w:lang w:val="en-US"/>
         </w:rPr>
       </w:pPr>
-      <w:bookmarkStart w:id="18" w:name="_Toc506800397"/>
+      <w:bookmarkStart w:id="17" w:name="_Toc506800397"/>
       <w:r>
         <w:rPr>
           <w:lang w:val="en-US"/>
         </w:rPr>
         <w:t>Examples</w:t>
       </w:r>
+      <w:bookmarkEnd w:id="17"/>
+    </w:p>
+    <w:p>
+      <w:pPr>
+        <w:pStyle w:val="Heading2"/>
+        <w:rPr>
+          <w:lang w:val="en-US"/>
+        </w:rPr>
+      </w:pPr>
+      <w:bookmarkStart w:id="18" w:name="_Toc506800398"/>
+      <w:r>
+        <w:rPr>
+          <w:lang w:val="en-US"/>
+        </w:rPr>
+        <w:t>encryptAES.ps1</w:t>
+      </w:r>
       <w:bookmarkEnd w:id="18"/>
-    </w:p>
-    <w:p>
-      <w:pPr>
-        <w:pStyle w:val="Heading2"/>
-        <w:rPr>
-          <w:lang w:val="en-US"/>
-        </w:rPr>
-      </w:pPr>
-      <w:bookmarkStart w:id="19" w:name="_Toc506800398"/>
-      <w:r>
-        <w:rPr>
-          <w:lang w:val="en-US"/>
-        </w:rPr>
-        <w:t>encryptAES.ps1</w:t>
-      </w:r>
-      <w:bookmarkEnd w:id="19"/>
     </w:p>
     <w:p>
       <w:pPr>
@@ -7284,7 +8004,7 @@
           <w:lang w:val="en-US"/>
         </w:rPr>
       </w:pPr>
-      <w:bookmarkStart w:id="20" w:name="_Toc506800399"/>
+      <w:bookmarkStart w:id="19" w:name="_Toc506800399"/>
       <w:r>
         <w:rPr>
           <w:lang w:val="en-US"/>
@@ -7292,7 +8012,7 @@
         <w:lastRenderedPageBreak/>
         <w:t>podbackup.ps1</w:t>
       </w:r>
-      <w:bookmarkEnd w:id="20"/>
+      <w:bookmarkEnd w:id="19"/>
     </w:p>
     <w:p>
       <w:pPr>
@@ -7569,7 +8289,7 @@
                   </a:prstGeom>
                   <a:extLst>
                     <a:ext uri="{FAA26D3D-D897-4be2-8F04-BA451C77F1D7}">
-                      <ma14:placeholderFlag xmlns="" xmlns:mo="http://schemas.microsoft.com/office/mac/office/2008/main" xmlns:mv="urn:schemas-microsoft-com:mac:vml" xmlns:o="urn:schemas-microsoft-com:office:office" xmlns:v="urn:schemas-microsoft-com:vml" xmlns:w10="urn:schemas-microsoft-com:office:word" xmlns:w="http://schemas.openxmlformats.org/wordprocessingml/2006/main" xmlns:ma14="http://schemas.microsoft.com/office/mac/drawingml/2011/main"/>
+                      <ma14:placeholderFlag xmlns:ma14="http://schemas.microsoft.com/office/mac/drawingml/2011/main" xmlns:w="http://schemas.openxmlformats.org/wordprocessingml/2006/main" xmlns:w10="urn:schemas-microsoft-com:office:word" xmlns:v="urn:schemas-microsoft-com:vml" xmlns:o="urn:schemas-microsoft-com:office:office" xmlns:mv="urn:schemas-microsoft-com:mac:vml" xmlns:mo="http://schemas.microsoft.com/office/mac/office/2008/main" xmlns=""/>
                     </a:ext>
                   </a:extLst>
                 </pic:spPr>
@@ -7635,10 +8355,10 @@
                       </a:ln>
                       <a:extLst>
                         <a:ext uri="{FAA26D3D-D897-4be2-8F04-BA451C77F1D7}">
-                          <ma14:placeholderFlag xmlns="" xmlns:mo="http://schemas.microsoft.com/office/mac/office/2008/main" xmlns:mv="urn:schemas-microsoft-com:mac:vml" xmlns:o="urn:schemas-microsoft-com:office:office" xmlns:v="urn:schemas-microsoft-com:vml" xmlns:w10="urn:schemas-microsoft-com:office:word" xmlns:w="http://schemas.openxmlformats.org/wordprocessingml/2006/main" xmlns:ma14="http://schemas.microsoft.com/office/mac/drawingml/2011/main"/>
+                          <ma14:placeholderFlag xmlns:ma14="http://schemas.microsoft.com/office/mac/drawingml/2011/main" xmlns:w="http://schemas.openxmlformats.org/wordprocessingml/2006/main" xmlns:w10="urn:schemas-microsoft-com:office:word" xmlns:v="urn:schemas-microsoft-com:vml" xmlns:o="urn:schemas-microsoft-com:office:office" xmlns:mv="urn:schemas-microsoft-com:mac:vml" xmlns:mo="http://schemas.microsoft.com/office/mac/office/2008/main" xmlns=""/>
                         </a:ext>
                         <a:ext uri="{C572A759-6A51-4108-AA02-DFA0A04FC94B}">
-                          <ma14:wrappingTextBoxFlag xmlns="" xmlns:mo="http://schemas.microsoft.com/office/mac/office/2008/main" xmlns:mv="urn:schemas-microsoft-com:mac:vml" xmlns:o="urn:schemas-microsoft-com:office:office" xmlns:v="urn:schemas-microsoft-com:vml" xmlns:w10="urn:schemas-microsoft-com:office:word" xmlns:w="http://schemas.openxmlformats.org/wordprocessingml/2006/main" xmlns:ma14="http://schemas.microsoft.com/office/mac/drawingml/2011/main"/>
+                          <ma14:wrappingTextBoxFlag xmlns:ma14="http://schemas.microsoft.com/office/mac/drawingml/2011/main" xmlns:w="http://schemas.openxmlformats.org/wordprocessingml/2006/main" xmlns:w10="urn:schemas-microsoft-com:office:word" xmlns:v="urn:schemas-microsoft-com:vml" xmlns:o="urn:schemas-microsoft-com:office:office" xmlns:mv="urn:schemas-microsoft-com:mac:vml" xmlns:mo="http://schemas.microsoft.com/office/mac/office/2008/main" xmlns=""/>
                         </a:ext>
                       </a:extLst>
                     </wps:spPr>
@@ -7674,7 +8394,7 @@
             </wp:anchor>
           </w:drawing>
         </mc:Choice>
-        <mc:Fallback xmlns:mo="http://schemas.microsoft.com/office/mac/office/2008/main" xmlns:mv="urn:schemas-microsoft-com:mac:vml">
+        <mc:Fallback xmlns:mv="urn:schemas-microsoft-com:mac:vml" xmlns:mo="http://schemas.microsoft.com/office/mac/office/2008/main">
           <w:pict>
             <v:rect w14:anchorId="352AE347" id="Rectangle 9" o:spid="_x0000_s1026" style="position:absolute;margin-left:0;margin-top:-24.95pt;width:616.8pt;height:108pt;rotation:180;z-index:-251657216;visibility:visible;mso-wrap-style:square;mso-width-percent:0;mso-height-percent:0;mso-wrap-distance-left:9pt;mso-wrap-distance-top:0;mso-wrap-distance-right:9pt;mso-wrap-distance-bottom:0;mso-position-horizontal:center;mso-position-horizontal-relative:margin;mso-position-vertical:absolute;mso-position-vertical-relative:text;mso-width-percent:0;mso-height-percent:0;mso-width-relative:margin;mso-height-relative:margin;v-text-anchor:middle" o:gfxdata="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" fillcolor="#d8d8d8 [2732]" stroked="f" strokeweight=".5pt">
               <v:fill color2="white [3212]" rotate="t" focus="100%" type="gradient">
@@ -9053,7 +9773,7 @@
 </file>
 
 <file path=customXml/itemProps1.xml><?xml version="1.0" encoding="utf-8"?>
-<ds:datastoreItem xmlns:ds="http://schemas.openxmlformats.org/officeDocument/2006/customXml" ds:itemID="{D9A92EF7-1AFC-45EC-9832-CC8B6FACC31F}">
+<ds:datastoreItem xmlns:ds="http://schemas.openxmlformats.org/officeDocument/2006/customXml" ds:itemID="{832680F1-8307-47C3-9D59-9E731967A158}">
   <ds:schemaRefs>
     <ds:schemaRef ds:uri="http://schemas.openxmlformats.org/officeDocument/2006/bibliography"/>
   </ds:schemaRefs>

</xml_diff>